<commit_message>
memperbaiki kesalahan struktur organisasi dan peraturan perusahaan
</commit_message>
<xml_diff>
--- a/11. Bab II - Keadaan Umum Perusahaan.docx
+++ b/11. Bab II - Keadaan Umum Perusahaan.docx
@@ -122,7 +122,6 @@
       </w:pPr>
       <w:r>
         <w:rPr>
-          <w:noProof/>
           <w:lang w:val="id-ID"/>
         </w:rPr>
         <w:drawing>
@@ -425,7 +424,6 @@
         <w:rPr>
           <w:rFonts w:ascii="Arial" w:hAnsi="Arial" w:cs="Arial"/>
           <w:bCs/>
-          <w:noProof/>
           <w:sz w:val="22"/>
           <w:szCs w:val="22"/>
           <w:lang w:eastAsia="id-ID"/>
@@ -560,7 +558,6 @@
         <w:rPr>
           <w:rFonts w:ascii="Arial" w:hAnsi="Arial" w:cs="Arial"/>
           <w:bCs/>
-          <w:noProof/>
           <w:sz w:val="22"/>
           <w:szCs w:val="22"/>
           <w:lang w:eastAsia="id-ID"/>
@@ -798,7 +795,7 @@
       <w:pPr>
         <w:pStyle w:val="CustomContent"/>
         <w:numPr>
-          <w:ilvl w:val="3"/>
+          <w:ilvl w:val="4"/>
           <w:numId w:val="1"/>
         </w:numPr>
         <w:rPr>
@@ -816,7 +813,7 @@
       <w:pPr>
         <w:pStyle w:val="CustomContent"/>
         <w:numPr>
-          <w:ilvl w:val="3"/>
+          <w:ilvl w:val="4"/>
           <w:numId w:val="1"/>
         </w:numPr>
         <w:rPr>
@@ -834,7 +831,7 @@
       <w:pPr>
         <w:pStyle w:val="CustomContent"/>
         <w:numPr>
-          <w:ilvl w:val="3"/>
+          <w:ilvl w:val="4"/>
           <w:numId w:val="1"/>
         </w:numPr>
         <w:rPr>
@@ -852,7 +849,7 @@
       <w:pPr>
         <w:pStyle w:val="CustomContent"/>
         <w:numPr>
-          <w:ilvl w:val="3"/>
+          <w:ilvl w:val="4"/>
           <w:numId w:val="1"/>
         </w:numPr>
         <w:rPr>
@@ -870,7 +867,7 @@
       <w:pPr>
         <w:pStyle w:val="CustomContent"/>
         <w:numPr>
-          <w:ilvl w:val="3"/>
+          <w:ilvl w:val="4"/>
           <w:numId w:val="1"/>
         </w:numPr>
         <w:rPr>
@@ -888,7 +885,7 @@
       <w:pPr>
         <w:pStyle w:val="CustomContent"/>
         <w:numPr>
-          <w:ilvl w:val="3"/>
+          <w:ilvl w:val="4"/>
           <w:numId w:val="1"/>
         </w:numPr>
         <w:rPr>
@@ -1127,16 +1124,15 @@
       <w:r>
         <w:rPr>
           <w:rFonts w:cs="Arial"/>
-          <w:noProof/>
           <w:sz w:val="22"/>
           <w:szCs w:val="22"/>
-          <w:lang w:val="id-ID" w:eastAsia="id-ID"/>
+          <w:lang w:val="id-ID"/>
         </w:rPr>
         <w:drawing>
-          <wp:inline distT="0" distB="0" distL="0" distR="0" wp14:anchorId="18CAEE52" wp14:editId="2A3A4BE5">
-            <wp:extent cx="4568862" cy="2679610"/>
-            <wp:effectExtent l="0" t="0" r="3175" b="0"/>
-            <wp:docPr id="7" name="Graphic 7"/>
+          <wp:inline distT="0" distB="0" distL="0" distR="0" wp14:anchorId="41C9384B" wp14:editId="35BD1EBF">
+            <wp:extent cx="4573124" cy="2644980"/>
+            <wp:effectExtent l="0" t="0" r="0" b="0"/>
+            <wp:docPr id="3" name="Picture 3"/>
             <wp:cNvGraphicFramePr>
               <a:graphicFrameLocks xmlns:a="http://schemas.openxmlformats.org/drawingml/2006/main" noChangeAspect="1"/>
             </wp:cNvGraphicFramePr>
@@ -1144,23 +1140,36 @@
               <a:graphicData uri="http://schemas.openxmlformats.org/drawingml/2006/picture">
                 <pic:pic xmlns:pic="http://schemas.openxmlformats.org/drawingml/2006/picture">
                   <pic:nvPicPr>
-                    <pic:cNvPr id="1" name=""/>
+                    <pic:cNvPr id="3" name="Picture 3"/>
                     <pic:cNvPicPr/>
                   </pic:nvPicPr>
-                  <pic:blipFill>
-                    <a:blip r:embed="rId12" cstate="print"/>
-                    <a:stretch>
-                      <a:fillRect/>
-                    </a:stretch>
+                  <pic:blipFill rotWithShape="1">
+                    <a:blip r:embed="rId12" cstate="print">
+                      <a:extLst>
+                        <a:ext uri="{28A0092B-C50C-407E-A947-70E740481C1C}">
+                          <a14:useLocalDpi xmlns:a14="http://schemas.microsoft.com/office/drawing/2010/main" val="0"/>
+                        </a:ext>
+                      </a:extLst>
+                    </a:blip>
+                    <a:srcRect t="36033" r="15995"/>
+                    <a:stretch/>
                   </pic:blipFill>
-                  <pic:spPr>
+                  <pic:spPr bwMode="auto">
                     <a:xfrm>
                       <a:off x="0" y="0"/>
-                      <a:ext cx="4590889" cy="2692529"/>
+                      <a:ext cx="4595343" cy="2657831"/>
                     </a:xfrm>
                     <a:prstGeom prst="rect">
                       <a:avLst/>
                     </a:prstGeom>
+                    <a:ln>
+                      <a:noFill/>
+                    </a:ln>
+                    <a:extLst>
+                      <a:ext uri="{53640926-AAD7-44D8-BBD7-CCE9431645EC}">
+                        <a14:shadowObscured xmlns:a14="http://schemas.microsoft.com/office/drawing/2010/main"/>
+                      </a:ext>
+                    </a:extLst>
                   </pic:spPr>
                 </pic:pic>
               </a:graphicData>
@@ -1800,18 +1809,7 @@
           <w:sz w:val="22"/>
           <w:szCs w:val="22"/>
         </w:rPr>
-        <w:t>Mengawasi, bertanggung jawab dan membawahi</w:t>
-      </w:r>
-      <w:r>
-        <w:rPr>
-          <w:rFonts w:ascii="Arial" w:hAnsi="Arial" w:cs="Arial"/>
-          <w:bCs/>
-          <w:color w:val="000000"/>
-          <w:sz w:val="22"/>
-          <w:szCs w:val="22"/>
-          <w:lang w:val="en-US"/>
-        </w:rPr>
-        <w:t xml:space="preserve"> </w:t>
+        <w:t xml:space="preserve">Mengawasi, bertanggung jawab dan membawahi </w:t>
       </w:r>
       <w:proofErr w:type="spellStart"/>
       <w:r>
@@ -1899,85 +1897,13 @@
           <w:lang w:val="id-ID"/>
         </w:rPr>
       </w:pPr>
-      <w:proofErr w:type="spellStart"/>
       <w:r>
         <w:rPr>
           <w:bCs/>
           <w:color w:val="000000"/>
-        </w:rPr>
-        <w:t>Mengawasi</w:t>
-      </w:r>
-      <w:proofErr w:type="spellEnd"/>
-      <w:r>
-        <w:rPr>
-          <w:bCs/>
-          <w:color w:val="000000"/>
-        </w:rPr>
-        <w:t xml:space="preserve"> dan </w:t>
-      </w:r>
-      <w:proofErr w:type="spellStart"/>
-      <w:r>
-        <w:rPr>
-          <w:bCs/>
-          <w:color w:val="000000"/>
-        </w:rPr>
-        <w:t>mengevaluasi</w:t>
-      </w:r>
-      <w:proofErr w:type="spellEnd"/>
-      <w:r>
-        <w:rPr>
-          <w:bCs/>
-          <w:color w:val="000000"/>
-        </w:rPr>
-        <w:t xml:space="preserve"> </w:t>
-      </w:r>
-      <w:proofErr w:type="spellStart"/>
-      <w:r>
-        <w:rPr>
-          <w:bCs/>
-          <w:color w:val="000000"/>
-        </w:rPr>
-        <w:t>seluruh</w:t>
-      </w:r>
-      <w:proofErr w:type="spellEnd"/>
-      <w:r>
-        <w:rPr>
-          <w:bCs/>
-          <w:color w:val="000000"/>
-        </w:rPr>
-        <w:t xml:space="preserve"> </w:t>
-      </w:r>
-      <w:proofErr w:type="spellStart"/>
-      <w:r>
-        <w:rPr>
-          <w:bCs/>
-          <w:color w:val="000000"/>
-        </w:rPr>
-        <w:t>kegiatan</w:t>
-      </w:r>
-      <w:proofErr w:type="spellEnd"/>
-      <w:r>
-        <w:rPr>
-          <w:bCs/>
-          <w:color w:val="000000"/>
-        </w:rPr>
-        <w:t xml:space="preserve"> </w:t>
-      </w:r>
-      <w:proofErr w:type="spellStart"/>
-      <w:r>
-        <w:rPr>
-          <w:bCs/>
-          <w:color w:val="000000"/>
-        </w:rPr>
-        <w:t>timnya</w:t>
-      </w:r>
-      <w:proofErr w:type="spellEnd"/>
-      <w:r>
-        <w:rPr>
-          <w:bCs/>
-          <w:color w:val="000000"/>
-        </w:rPr>
-        <w:t>.</w:t>
+          <w:lang w:val="id-ID"/>
+        </w:rPr>
+        <w:t>Mengawasi dan mengevaluasi seluruh kegiatan timnya.</w:t>
       </w:r>
     </w:p>
     <w:p>
@@ -2023,37 +1949,7 @@
         <w:rPr>
           <w:lang w:val="id-ID"/>
         </w:rPr>
-        <w:t xml:space="preserve">Mendefinisikan kebutuhan </w:t>
-      </w:r>
-      <w:proofErr w:type="spellStart"/>
-      <w:r>
-        <w:rPr>
-          <w:lang w:val="id-ID"/>
-        </w:rPr>
-        <w:t>user</w:t>
-      </w:r>
-      <w:proofErr w:type="spellEnd"/>
-      <w:r>
-        <w:rPr>
-          <w:lang w:val="id-ID"/>
-        </w:rPr>
-        <w:t xml:space="preserve"> sebelum membuat aplikasi atau </w:t>
-      </w:r>
-      <w:proofErr w:type="spellStart"/>
-      <w:r>
-        <w:rPr>
-          <w:i/>
-          <w:iCs/>
-          <w:lang w:val="id-ID"/>
-        </w:rPr>
-        <w:t>report</w:t>
-      </w:r>
-      <w:proofErr w:type="spellEnd"/>
-      <w:r>
-        <w:rPr>
-          <w:lang w:val="id-ID"/>
-        </w:rPr>
-        <w:t>.</w:t>
+        <w:t>Mendefinisikan kebutuhan pengguna sebelum membuat aplikasi.</w:t>
       </w:r>
     </w:p>
     <w:p>
@@ -2089,23 +1985,7 @@
         <w:rPr>
           <w:lang w:val="id-ID"/>
         </w:rPr>
-        <w:t xml:space="preserve">Membuat aplikasi atau </w:t>
-      </w:r>
-      <w:proofErr w:type="spellStart"/>
-      <w:r>
-        <w:rPr>
-          <w:i/>
-          <w:iCs/>
-          <w:lang w:val="id-ID"/>
-        </w:rPr>
-        <w:t>report</w:t>
-      </w:r>
-      <w:proofErr w:type="spellEnd"/>
-      <w:r>
-        <w:rPr>
-          <w:lang w:val="id-ID"/>
-        </w:rPr>
-        <w:t xml:space="preserve"> berdasarkan tampilan dan alur program yang telah dibuat.</w:t>
+        <w:t>Membuat aplikasi berdasarkan tampilan dan alur program yang telah dibuat.</w:t>
       </w:r>
     </w:p>
     <w:p>
@@ -2188,6 +2068,37 @@
     <w:p>
       <w:pPr>
         <w:pStyle w:val="CustomContent"/>
+        <w:ind w:left="1080"/>
+        <w:rPr>
+          <w:lang w:val="id-ID"/>
+        </w:rPr>
+      </w:pPr>
+      <w:r>
+        <w:rPr>
+          <w:lang w:val="id-ID"/>
+        </w:rPr>
+        <w:lastRenderedPageBreak/>
+        <w:t>CV. Karya Hidup Sentosa menerapkan peraturan yang disiplin dalam pengurusan pekerja yang tidak dapat bekerja karena ada keperluan maupun hal lain yang menyebabkan tidak bekerja pada hari tersebut. CV. Karya Hidup Sentosa menggunakan istilah TIM, yang merupakan singkatan dari Terlambat, Izin, dan Mangkir.</w:t>
+      </w:r>
+      <w:r>
+        <w:rPr>
+          <w:lang w:val="id-ID"/>
+        </w:rPr>
+        <w:t xml:space="preserve"> Adapun ketentuan TIM</w:t>
+      </w:r>
+      <w:r>
+        <w:t xml:space="preserve"> </w:t>
+      </w:r>
+      <w:r>
+        <w:rPr>
+          <w:lang w:val="id-ID"/>
+        </w:rPr>
+        <w:t>:</w:t>
+      </w:r>
+    </w:p>
+    <w:p>
+      <w:pPr>
+        <w:pStyle w:val="CustomContent"/>
         <w:numPr>
           <w:ilvl w:val="3"/>
           <w:numId w:val="1"/>
@@ -2200,7 +2111,6 @@
         <w:rPr>
           <w:lang w:val="id-ID"/>
         </w:rPr>
-        <w:lastRenderedPageBreak/>
         <w:t>Terlambat</w:t>
       </w:r>
     </w:p>
@@ -2219,15 +2129,12 @@
         </w:rPr>
         <w:t>shift</w:t>
       </w:r>
-      <w:proofErr w:type="spellEnd"/>
       <w:r>
         <w:rPr>
           <w:i/>
-          <w:lang w:val="en-US"/>
         </w:rPr>
         <w:t>-</w:t>
       </w:r>
-      <w:proofErr w:type="spellStart"/>
       <w:r>
         <w:t>nya</w:t>
       </w:r>
@@ -2380,24 +2287,25 @@
         </w:rPr>
         <w:t>shift</w:t>
       </w:r>
+      <w:r>
+        <w:rPr>
+          <w:i/>
+        </w:rPr>
+        <w:t>-</w:t>
+      </w:r>
+      <w:r>
+        <w:rPr>
+          <w:iCs/>
+        </w:rPr>
+        <w:t>nya</w:t>
+      </w:r>
       <w:proofErr w:type="spellEnd"/>
       <w:r>
-        <w:rPr>
-          <w:i/>
-          <w:lang w:val="en-US"/>
-        </w:rPr>
-        <w:t>-</w:t>
-      </w:r>
-      <w:proofErr w:type="spellStart"/>
-      <w:r>
-        <w:rPr>
-          <w:iCs/>
-        </w:rPr>
-        <w:t>nya</w:t>
-      </w:r>
-      <w:proofErr w:type="spellEnd"/>
-      <w:r>
-        <w:t xml:space="preserve"> dan atau pada waktu lembur. Sehingga jika seorang pegawai atau karyawan meminta izin keluar pribadi maka gaji yang diterima akan dipotong sesuai dengan waktu kerja yang ia tinggalkan. Selain itu, karyawan juga akan dikenakan poin tergantung kepada berapa lamanya pekerja melakukan izin keluar pribadi. Dalam pemberian poin ada beberapa peraturan yang menjadi landasan dan sudah lama diterapkan di CV. Karya Hidup Sentosa, di</w:t>
+        <w:t xml:space="preserve"> dan atau pada waktu lembur. Sehingga jika seorang pegawai atau karyawan meminta izin keluar pribadi maka gaji yang diterima akan dipotong sesuai </w:t>
+      </w:r>
+      <w:r>
+        <w:lastRenderedPageBreak/>
+        <w:t>dengan waktu kerja yang ia tinggalkan. Selain itu, karyawan juga akan dikenakan poin tergantung kepada berapa lamanya pekerja melakukan izin keluar pribadi. Dalam pemberian poin ada beberapa peraturan yang menjadi landasan dan sudah lama diterapkan di CV. Karya Hidup Sentosa, di</w:t>
       </w:r>
       <w:r>
         <w:t xml:space="preserve"> </w:t>
@@ -2441,7 +2349,6 @@
         <w:rPr>
           <w:lang w:val="id-ID"/>
         </w:rPr>
-        <w:lastRenderedPageBreak/>
         <w:t>Antara 30-180 menit : 0</w:t>
       </w:r>
       <w:r>
@@ -2501,7 +2408,7 @@
         <w:rPr>
           <w:lang w:val="id-ID"/>
         </w:rPr>
-        <w:t>Mengisi Blangko Surat Izin Keluar Pribadi yang disediakan oleh perusahaan.</w:t>
+        <w:t>Masuk ke aplikasi perizinan dan pilih  “Perizinan Pribadi”.</w:t>
       </w:r>
     </w:p>
     <w:p>
@@ -2520,50 +2427,7 @@
         <w:rPr>
           <w:lang w:val="id-ID"/>
         </w:rPr>
-        <w:t xml:space="preserve">Meminta persetujuan Atasan, jika Atasan Langsung tidak ada maka pekerja bisa meminta persetujuan dari Atasan dari Atasan Langsung. Jika Atasan dari Atasan Langsung tidak ada, pekerja dapat meminta persetujuan dari Atasan Unit lain yang serumpun. Jika Atasan Unit lain tidak ada, maka pekerja dapat meminta tanda tangan ke </w:t>
-      </w:r>
-      <w:proofErr w:type="spellStart"/>
-      <w:r>
-        <w:rPr>
-          <w:lang w:val="id-ID"/>
-        </w:rPr>
-        <w:t>Kasie</w:t>
-      </w:r>
-      <w:proofErr w:type="spellEnd"/>
-      <w:r>
-        <w:rPr>
-          <w:lang w:val="id-ID"/>
-        </w:rPr>
-        <w:t xml:space="preserve"> </w:t>
-      </w:r>
-      <w:proofErr w:type="spellStart"/>
-      <w:r>
-        <w:rPr>
-          <w:lang w:val="id-ID"/>
-        </w:rPr>
-        <w:t>Hubker</w:t>
-      </w:r>
-      <w:proofErr w:type="spellEnd"/>
-      <w:r>
-        <w:rPr>
-          <w:lang w:val="id-ID"/>
-        </w:rPr>
-        <w:t xml:space="preserve">. Jika tidak ada ke SATPAM (hanya untuk </w:t>
-      </w:r>
-      <w:proofErr w:type="spellStart"/>
-      <w:r>
-        <w:rPr>
-          <w:i/>
-          <w:lang w:val="id-ID"/>
-        </w:rPr>
-        <w:t>shift</w:t>
-      </w:r>
-      <w:proofErr w:type="spellEnd"/>
-      <w:r>
-        <w:rPr>
-          <w:lang w:val="id-ID"/>
-        </w:rPr>
-        <w:t xml:space="preserve"> 2 dan 3).</w:t>
+        <w:t>Memasukkan nama pekerja yang izin.</w:t>
       </w:r>
     </w:p>
     <w:p>
@@ -2582,7 +2446,100 @@
         <w:rPr>
           <w:lang w:val="id-ID"/>
         </w:rPr>
-        <w:t xml:space="preserve">Melakukan </w:t>
+        <w:t>Memilih pekerja pengganti.</w:t>
+      </w:r>
+    </w:p>
+    <w:p>
+      <w:pPr>
+        <w:pStyle w:val="CustomContent"/>
+        <w:numPr>
+          <w:ilvl w:val="5"/>
+          <w:numId w:val="2"/>
+        </w:numPr>
+        <w:ind w:left="2340" w:hanging="540"/>
+        <w:rPr>
+          <w:lang w:val="id-ID"/>
+        </w:rPr>
+      </w:pPr>
+      <w:r>
+        <w:rPr>
+          <w:lang w:val="id-ID"/>
+        </w:rPr>
+        <w:t>Memasuk</w:t>
+      </w:r>
+      <w:r>
+        <w:rPr>
+          <w:lang w:val="id-ID"/>
+        </w:rPr>
+        <w:t>k</w:t>
+      </w:r>
+      <w:r>
+        <w:rPr>
+          <w:lang w:val="id-ID"/>
+        </w:rPr>
+        <w:t>an alasan pekerja melakukan izin pribadi.</w:t>
+      </w:r>
+    </w:p>
+    <w:p>
+      <w:pPr>
+        <w:pStyle w:val="CustomContent"/>
+        <w:numPr>
+          <w:ilvl w:val="5"/>
+          <w:numId w:val="2"/>
+        </w:numPr>
+        <w:ind w:left="2340" w:hanging="540"/>
+        <w:rPr>
+          <w:lang w:val="id-ID"/>
+        </w:rPr>
+      </w:pPr>
+      <w:r>
+        <w:rPr>
+          <w:lang w:val="id-ID"/>
+        </w:rPr>
+        <w:t>M</w:t>
+      </w:r>
+      <w:r>
+        <w:rPr>
+          <w:lang w:val="id-ID"/>
+        </w:rPr>
+        <w:t>e</w:t>
+      </w:r>
+      <w:r>
+        <w:rPr>
+          <w:lang w:val="id-ID"/>
+        </w:rPr>
+        <w:t>masuk</w:t>
+      </w:r>
+      <w:r>
+        <w:rPr>
+          <w:lang w:val="id-ID"/>
+        </w:rPr>
+        <w:t>k</w:t>
+      </w:r>
+      <w:r>
+        <w:rPr>
+          <w:lang w:val="id-ID"/>
+        </w:rPr>
+        <w:t>an perkiraan waktu keluar.</w:t>
+      </w:r>
+    </w:p>
+    <w:p>
+      <w:pPr>
+        <w:pStyle w:val="CustomContent"/>
+        <w:numPr>
+          <w:ilvl w:val="5"/>
+          <w:numId w:val="2"/>
+        </w:numPr>
+        <w:ind w:left="2340" w:hanging="540"/>
+        <w:rPr>
+          <w:lang w:val="id-ID"/>
+        </w:rPr>
+      </w:pPr>
+      <w:r>
+        <w:rPr>
+          <w:lang w:val="id-ID"/>
+        </w:rPr>
+        <w:t xml:space="preserve">Memilih atasan untuk mendapatkan </w:t>
       </w:r>
       <w:proofErr w:type="spellStart"/>
       <w:r>
@@ -2591,16 +2548,87 @@
           <w:iCs/>
           <w:lang w:val="id-ID"/>
         </w:rPr>
-        <w:t>scanning</w:t>
+        <w:t>approve</w:t>
       </w:r>
       <w:proofErr w:type="spellEnd"/>
+      <w:r>
+        <w:rPr>
+          <w:lang w:val="id-ID"/>
+        </w:rPr>
+        <w:t>.</w:t>
+      </w:r>
+    </w:p>
+    <w:p>
+      <w:pPr>
+        <w:pStyle w:val="CustomContent"/>
+        <w:numPr>
+          <w:ilvl w:val="5"/>
+          <w:numId w:val="2"/>
+        </w:numPr>
+        <w:ind w:left="2340" w:hanging="540"/>
+        <w:rPr>
+          <w:lang w:val="id-ID"/>
+        </w:rPr>
+      </w:pPr>
+      <w:r>
+        <w:rPr>
+          <w:lang w:val="id-ID"/>
+        </w:rPr>
+        <w:t xml:space="preserve">Menekan tombol </w:t>
+      </w:r>
+      <w:proofErr w:type="spellStart"/>
       <w:r>
         <w:rPr>
           <w:i/>
           <w:iCs/>
           <w:lang w:val="id-ID"/>
         </w:rPr>
-        <w:t xml:space="preserve"> </w:t>
+        <w:t>submit</w:t>
+      </w:r>
+      <w:proofErr w:type="spellEnd"/>
+      <w:r>
+        <w:rPr>
+          <w:lang w:val="id-ID"/>
+        </w:rPr>
+        <w:t>.</w:t>
+      </w:r>
+    </w:p>
+    <w:p>
+      <w:pPr>
+        <w:pStyle w:val="CustomContent"/>
+        <w:numPr>
+          <w:ilvl w:val="5"/>
+          <w:numId w:val="2"/>
+        </w:numPr>
+        <w:ind w:left="2340" w:hanging="540"/>
+        <w:rPr>
+          <w:lang w:val="id-ID"/>
+        </w:rPr>
+      </w:pPr>
+      <w:r>
+        <w:rPr>
+          <w:lang w:val="id-ID"/>
+        </w:rPr>
+        <w:t>Memberi kabar atasan untuk meminta persetujuan izin keluar pribadi yang telah dibuat di aplikasi perizinan.</w:t>
+      </w:r>
+    </w:p>
+    <w:p>
+      <w:pPr>
+        <w:pStyle w:val="CustomContent"/>
+        <w:numPr>
+          <w:ilvl w:val="5"/>
+          <w:numId w:val="2"/>
+        </w:numPr>
+        <w:ind w:left="2340" w:hanging="540"/>
+        <w:rPr>
+          <w:lang w:val="id-ID"/>
+        </w:rPr>
+      </w:pPr>
+      <w:r>
+        <w:rPr>
+          <w:lang w:val="id-ID"/>
+        </w:rPr>
+        <w:t xml:space="preserve">Melakukan </w:t>
       </w:r>
       <w:proofErr w:type="spellStart"/>
       <w:r>
@@ -2609,40 +2637,60 @@
           <w:iCs/>
           <w:lang w:val="id-ID"/>
         </w:rPr>
-        <w:t>barcode</w:t>
+        <w:t>scanning</w:t>
       </w:r>
       <w:proofErr w:type="spellEnd"/>
-      <w:r>
-        <w:rPr>
-          <w:lang w:val="id-ID"/>
-        </w:rPr>
-        <w:t xml:space="preserve"> atau </w:t>
-      </w:r>
-      <w:proofErr w:type="spellStart"/>
       <w:r>
         <w:rPr>
           <w:i/>
           <w:iCs/>
           <w:lang w:val="id-ID"/>
         </w:rPr>
-        <w:t>finger</w:t>
-      </w:r>
-      <w:proofErr w:type="spellEnd"/>
+        <w:t xml:space="preserve"> </w:t>
+      </w:r>
+      <w:proofErr w:type="spellStart"/>
       <w:r>
         <w:rPr>
           <w:i/>
           <w:iCs/>
           <w:lang w:val="id-ID"/>
         </w:rPr>
-        <w:t xml:space="preserve"> </w:t>
-      </w:r>
-      <w:proofErr w:type="spellStart"/>
+        <w:t>barcode</w:t>
+      </w:r>
+      <w:proofErr w:type="spellEnd"/>
       <w:r>
         <w:rPr>
           <w:i/>
           <w:iCs/>
           <w:lang w:val="id-ID"/>
         </w:rPr>
+        <w:t>/</w:t>
+      </w:r>
+      <w:proofErr w:type="spellStart"/>
+      <w:r>
+        <w:rPr>
+          <w:i/>
+          <w:iCs/>
+          <w:lang w:val="id-ID"/>
+        </w:rPr>
+        <w:t>finger</w:t>
+      </w:r>
+      <w:proofErr w:type="spellEnd"/>
+      <w:r>
+        <w:rPr>
+          <w:i/>
+          <w:iCs/>
+          <w:lang w:val="id-ID"/>
+        </w:rPr>
+        <w:t xml:space="preserve"> </w:t>
+      </w:r>
+      <w:proofErr w:type="spellStart"/>
+      <w:r>
+        <w:rPr>
+          <w:i/>
+          <w:iCs/>
+          <w:lang w:val="id-ID"/>
+        </w:rPr>
         <w:t>scan</w:t>
       </w:r>
       <w:proofErr w:type="spellEnd"/>
@@ -2650,7 +2698,761 @@
         <w:rPr>
           <w:lang w:val="id-ID"/>
         </w:rPr>
-        <w:t xml:space="preserve"> ketika pekerja keluar dan juga saat pekerja akan masuk ke perusahaan.</w:t>
+        <w:t xml:space="preserve"> ketika keluar dan masuk perusahaan.</w:t>
+      </w:r>
+    </w:p>
+    <w:p>
+      <w:pPr>
+        <w:pStyle w:val="CustomContent"/>
+        <w:ind w:left="2340" w:firstLine="0"/>
+        <w:rPr>
+          <w:lang w:val="id-ID"/>
+        </w:rPr>
+      </w:pPr>
+    </w:p>
+    <w:p>
+      <w:pPr>
+        <w:pStyle w:val="CustomContent"/>
+        <w:ind w:left="2340" w:firstLine="0"/>
+        <w:rPr>
+          <w:lang w:val="id-ID"/>
+        </w:rPr>
+      </w:pPr>
+    </w:p>
+    <w:p>
+      <w:pPr>
+        <w:pStyle w:val="CustomContent"/>
+        <w:numPr>
+          <w:ilvl w:val="4"/>
+          <w:numId w:val="2"/>
+        </w:numPr>
+        <w:rPr>
+          <w:lang w:val="id-ID"/>
+        </w:rPr>
+      </w:pPr>
+      <w:r>
+        <w:rPr>
+          <w:lang w:val="id-ID"/>
+        </w:rPr>
+        <w:lastRenderedPageBreak/>
+        <w:t>Izin Keluar Perusahaan</w:t>
+      </w:r>
+    </w:p>
+    <w:p>
+      <w:pPr>
+        <w:pStyle w:val="Paragraph"/>
+        <w:ind w:left="1800"/>
+      </w:pPr>
+      <w:r>
+        <w:t xml:space="preserve">Izin keluar perusahaan adalah pekerja diperintah oleh atasan pergi keluar perusahaan untuk keperluan dinas pada waktu kerja </w:t>
+      </w:r>
+      <w:proofErr w:type="spellStart"/>
+      <w:r>
+        <w:rPr>
+          <w:i/>
+        </w:rPr>
+        <w:t>shift</w:t>
+      </w:r>
+      <w:r>
+        <w:rPr>
+          <w:i/>
+        </w:rPr>
+        <w:t>-</w:t>
+      </w:r>
+      <w:r>
+        <w:t>nya</w:t>
+      </w:r>
+      <w:proofErr w:type="spellEnd"/>
+      <w:r>
+        <w:t xml:space="preserve"> dan jam lembur. Izin keluar perusahaan dibagi menjadi 2 yaitu : izin keluar perusahaan (dinas) dan izin keluar perusahaan dinas ke Perusahaan </w:t>
+      </w:r>
+      <w:proofErr w:type="spellStart"/>
+      <w:r>
+        <w:t>Tuksono</w:t>
+      </w:r>
+      <w:proofErr w:type="spellEnd"/>
+      <w:r>
+        <w:t xml:space="preserve">. </w:t>
+      </w:r>
+    </w:p>
+    <w:p>
+      <w:pPr>
+        <w:pStyle w:val="Paragraph"/>
+        <w:ind w:left="1800"/>
+      </w:pPr>
+      <w:r>
+        <w:t>Prosedur untuk mengurus surat izin kelar perusahaan tidak jauh berbeda dengan prosedur surat izin keluar pribadi, hanya saja ketika masuk ke aplikasi perizinan pekerja memilih “Perizinan Dinas Perusahaan”. Selain itu, pekerja yang akan melaksanakan izin keluar p</w:t>
+      </w:r>
+      <w:r>
+        <w:t xml:space="preserve">erusahaan tidak perlu melakukan </w:t>
+      </w:r>
+      <w:proofErr w:type="spellStart"/>
+      <w:r>
+        <w:rPr>
+          <w:i/>
+          <w:iCs/>
+        </w:rPr>
+        <w:t>finger</w:t>
+      </w:r>
+      <w:proofErr w:type="spellEnd"/>
+      <w:r>
+        <w:rPr>
+          <w:i/>
+          <w:iCs/>
+        </w:rPr>
+        <w:t xml:space="preserve"> </w:t>
+      </w:r>
+      <w:proofErr w:type="spellStart"/>
+      <w:r>
+        <w:rPr>
+          <w:i/>
+          <w:iCs/>
+        </w:rPr>
+        <w:t>s</w:t>
+      </w:r>
+      <w:r>
+        <w:rPr>
+          <w:i/>
+          <w:iCs/>
+        </w:rPr>
+        <w:t>c</w:t>
+      </w:r>
+      <w:r>
+        <w:rPr>
+          <w:i/>
+          <w:iCs/>
+        </w:rPr>
+        <w:t>an</w:t>
+      </w:r>
+      <w:proofErr w:type="spellEnd"/>
+      <w:r>
+        <w:t xml:space="preserve"> dan gaji yang diterima tidak akan dipotong.</w:t>
+      </w:r>
+    </w:p>
+    <w:p>
+      <w:pPr>
+        <w:pStyle w:val="CustomContent"/>
+        <w:numPr>
+          <w:ilvl w:val="3"/>
+          <w:numId w:val="2"/>
+        </w:numPr>
+        <w:rPr>
+          <w:lang w:val="id-ID"/>
+        </w:rPr>
+      </w:pPr>
+      <w:r>
+        <w:rPr>
+          <w:lang w:val="id-ID"/>
+        </w:rPr>
+        <w:t>Mangkir</w:t>
+      </w:r>
+    </w:p>
+    <w:p>
+      <w:pPr>
+        <w:pStyle w:val="Paragraph"/>
+        <w:ind w:left="1440"/>
+      </w:pPr>
+      <w:r>
+        <w:t>Seorang karyawan dapat dikatakan mangkir apabila tidak masuk bekerja bukan karena :</w:t>
+      </w:r>
+    </w:p>
+    <w:p>
+      <w:pPr>
+        <w:pStyle w:val="CustomContent"/>
+        <w:numPr>
+          <w:ilvl w:val="4"/>
+          <w:numId w:val="2"/>
+        </w:numPr>
+        <w:rPr>
+          <w:lang w:val="id-ID"/>
+        </w:rPr>
+      </w:pPr>
+      <w:r>
+        <w:rPr>
+          <w:lang w:val="id-ID"/>
+        </w:rPr>
+        <w:t>Sakit dengan surat keterangan dokter</w:t>
+      </w:r>
+      <w:r>
+        <w:rPr>
+          <w:lang w:val="id-ID"/>
+        </w:rPr>
+        <w:t>.</w:t>
+      </w:r>
+    </w:p>
+    <w:p>
+      <w:pPr>
+        <w:pStyle w:val="CustomContent"/>
+        <w:numPr>
+          <w:ilvl w:val="4"/>
+          <w:numId w:val="2"/>
+        </w:numPr>
+        <w:rPr>
+          <w:lang w:val="id-ID"/>
+        </w:rPr>
+      </w:pPr>
+      <w:r>
+        <w:rPr>
+          <w:lang w:val="id-ID"/>
+        </w:rPr>
+        <w:t>Istirahat tahunan</w:t>
+      </w:r>
+      <w:r>
+        <w:rPr>
+          <w:lang w:val="id-ID"/>
+        </w:rPr>
+        <w:t>.</w:t>
+      </w:r>
+    </w:p>
+    <w:p>
+      <w:pPr>
+        <w:pStyle w:val="CustomContent"/>
+        <w:numPr>
+          <w:ilvl w:val="4"/>
+          <w:numId w:val="2"/>
+        </w:numPr>
+        <w:rPr>
+          <w:lang w:val="id-ID"/>
+        </w:rPr>
+      </w:pPr>
+      <w:r>
+        <w:rPr>
+          <w:lang w:val="id-ID"/>
+        </w:rPr>
+        <w:t>Istirahat sakit haid</w:t>
+      </w:r>
+      <w:r>
+        <w:rPr>
+          <w:lang w:val="id-ID"/>
+        </w:rPr>
+        <w:t>.</w:t>
+      </w:r>
+    </w:p>
+    <w:p>
+      <w:pPr>
+        <w:pStyle w:val="CustomContent"/>
+        <w:numPr>
+          <w:ilvl w:val="4"/>
+          <w:numId w:val="2"/>
+        </w:numPr>
+        <w:rPr>
+          <w:lang w:val="id-ID"/>
+        </w:rPr>
+      </w:pPr>
+      <w:r>
+        <w:rPr>
+          <w:lang w:val="id-ID"/>
+        </w:rPr>
+        <w:t>Cuti hamil atau melahirkan atau gusur kandungan</w:t>
+      </w:r>
+      <w:r>
+        <w:rPr>
+          <w:lang w:val="id-ID"/>
+        </w:rPr>
+        <w:t>.</w:t>
+      </w:r>
+    </w:p>
+    <w:p>
+      <w:pPr>
+        <w:pStyle w:val="CustomContent"/>
+        <w:numPr>
+          <w:ilvl w:val="4"/>
+          <w:numId w:val="2"/>
+        </w:numPr>
+        <w:rPr>
+          <w:lang w:val="id-ID"/>
+        </w:rPr>
+      </w:pPr>
+      <w:r>
+        <w:rPr>
+          <w:lang w:val="id-ID"/>
+        </w:rPr>
+        <w:t>Hari libur</w:t>
+      </w:r>
+      <w:r>
+        <w:rPr>
+          <w:lang w:val="id-ID"/>
+        </w:rPr>
+        <w:t>.</w:t>
+      </w:r>
+    </w:p>
+    <w:p>
+      <w:pPr>
+        <w:pStyle w:val="CustomContent"/>
+        <w:numPr>
+          <w:ilvl w:val="4"/>
+          <w:numId w:val="2"/>
+        </w:numPr>
+        <w:rPr>
+          <w:lang w:val="id-ID"/>
+        </w:rPr>
+      </w:pPr>
+      <w:r>
+        <w:rPr>
+          <w:lang w:val="id-ID"/>
+        </w:rPr>
+        <w:t>Istirahat mingguan</w:t>
+      </w:r>
+      <w:r>
+        <w:rPr>
+          <w:lang w:val="id-ID"/>
+        </w:rPr>
+        <w:t>.</w:t>
+      </w:r>
+    </w:p>
+    <w:p>
+      <w:pPr>
+        <w:pStyle w:val="CustomContent"/>
+        <w:numPr>
+          <w:ilvl w:val="4"/>
+          <w:numId w:val="2"/>
+        </w:numPr>
+        <w:rPr>
+          <w:lang w:val="id-ID"/>
+        </w:rPr>
+      </w:pPr>
+      <w:r>
+        <w:rPr>
+          <w:lang w:val="id-ID"/>
+        </w:rPr>
+        <w:t>Skorsing</w:t>
+      </w:r>
+      <w:r>
+        <w:rPr>
+          <w:lang w:val="id-ID"/>
+        </w:rPr>
+        <w:t>.</w:t>
+      </w:r>
+    </w:p>
+    <w:p>
+      <w:pPr>
+        <w:pStyle w:val="Paragraph"/>
+        <w:ind w:left="1440"/>
+      </w:pPr>
+      <w:r>
+        <w:t>Karyawan yang mangkir akan dikenakan poin 1 (satu), selain mendapatkan poin, gaji pokok dan insentif tidak diperhitungkan untuk dibayarkan.</w:t>
+      </w:r>
+    </w:p>
+    <w:p>
+      <w:pPr>
+        <w:pStyle w:val="CustomContent"/>
+        <w:numPr>
+          <w:ilvl w:val="2"/>
+          <w:numId w:val="2"/>
+        </w:numPr>
+        <w:rPr>
+          <w:lang w:val="id-ID"/>
+        </w:rPr>
+      </w:pPr>
+      <w:r>
+        <w:rPr>
+          <w:lang w:val="id-ID"/>
+        </w:rPr>
+        <w:lastRenderedPageBreak/>
+        <w:t>Ketentuan Tentang Pekerja Sakit</w:t>
+      </w:r>
+    </w:p>
+    <w:p>
+      <w:pPr>
+        <w:pStyle w:val="CustomContent"/>
+        <w:numPr>
+          <w:ilvl w:val="3"/>
+          <w:numId w:val="2"/>
+        </w:numPr>
+        <w:rPr>
+          <w:lang w:val="id-ID"/>
+        </w:rPr>
+      </w:pPr>
+      <w:r>
+        <w:rPr>
+          <w:lang w:val="id-ID"/>
+        </w:rPr>
+        <w:t xml:space="preserve">Pekerja mengalami sakit di </w:t>
+      </w:r>
+      <w:r>
+        <w:rPr>
+          <w:lang w:val="id-ID"/>
+        </w:rPr>
+        <w:t>p</w:t>
+      </w:r>
+      <w:r>
+        <w:rPr>
+          <w:lang w:val="id-ID"/>
+        </w:rPr>
+        <w:t>erusahaan</w:t>
+      </w:r>
+    </w:p>
+    <w:p>
+      <w:pPr>
+        <w:pStyle w:val="CustomContent"/>
+        <w:ind w:left="1440" w:firstLine="0"/>
+        <w:rPr>
+          <w:lang w:val="id-ID"/>
+        </w:rPr>
+      </w:pPr>
+      <w:r>
+        <w:rPr>
+          <w:lang w:val="id-ID"/>
+        </w:rPr>
+        <w:t>Pekerja diperbolehkan pulang dengan prosedur :</w:t>
+      </w:r>
+    </w:p>
+    <w:p>
+      <w:pPr>
+        <w:pStyle w:val="CustomContent"/>
+        <w:numPr>
+          <w:ilvl w:val="4"/>
+          <w:numId w:val="2"/>
+        </w:numPr>
+        <w:rPr>
+          <w:lang w:val="id-ID"/>
+        </w:rPr>
+      </w:pPr>
+      <w:r>
+        <w:rPr>
+          <w:lang w:val="id-ID"/>
+        </w:rPr>
+        <w:t>Masuk ke aplikasi perizinan dan memilih “Perizinan Sakit Perusahaan”.</w:t>
+      </w:r>
+    </w:p>
+    <w:p>
+      <w:pPr>
+        <w:pStyle w:val="CustomContent"/>
+        <w:numPr>
+          <w:ilvl w:val="4"/>
+          <w:numId w:val="2"/>
+        </w:numPr>
+        <w:rPr>
+          <w:lang w:val="id-ID"/>
+        </w:rPr>
+      </w:pPr>
+      <w:r>
+        <w:rPr>
+          <w:lang w:val="id-ID"/>
+        </w:rPr>
+        <w:t>Memasukkan nama pekerja yang izin.</w:t>
+      </w:r>
+    </w:p>
+    <w:p>
+      <w:pPr>
+        <w:pStyle w:val="CustomContent"/>
+        <w:numPr>
+          <w:ilvl w:val="4"/>
+          <w:numId w:val="2"/>
+        </w:numPr>
+        <w:rPr>
+          <w:lang w:val="id-ID"/>
+        </w:rPr>
+      </w:pPr>
+      <w:r>
+        <w:rPr>
+          <w:lang w:val="id-ID"/>
+        </w:rPr>
+        <w:t>Memilih pekerja pengganti.</w:t>
+      </w:r>
+    </w:p>
+    <w:p>
+      <w:pPr>
+        <w:pStyle w:val="CustomContent"/>
+        <w:numPr>
+          <w:ilvl w:val="4"/>
+          <w:numId w:val="2"/>
+        </w:numPr>
+        <w:rPr>
+          <w:lang w:val="id-ID"/>
+        </w:rPr>
+      </w:pPr>
+      <w:r>
+        <w:rPr>
+          <w:lang w:val="id-ID"/>
+        </w:rPr>
+        <w:t>Memasukkan alasan pekerja izin.</w:t>
+      </w:r>
+    </w:p>
+    <w:p>
+      <w:pPr>
+        <w:pStyle w:val="CustomContent"/>
+        <w:numPr>
+          <w:ilvl w:val="4"/>
+          <w:numId w:val="2"/>
+        </w:numPr>
+        <w:rPr>
+          <w:lang w:val="id-ID"/>
+        </w:rPr>
+      </w:pPr>
+      <w:r>
+        <w:rPr>
+          <w:lang w:val="id-ID"/>
+        </w:rPr>
+        <w:t>Memasukkan perkiraan waktu keluar perusahaan.</w:t>
+      </w:r>
+    </w:p>
+    <w:p>
+      <w:pPr>
+        <w:pStyle w:val="CustomContent"/>
+        <w:numPr>
+          <w:ilvl w:val="4"/>
+          <w:numId w:val="2"/>
+        </w:numPr>
+        <w:rPr>
+          <w:lang w:val="id-ID"/>
+        </w:rPr>
+      </w:pPr>
+      <w:r>
+        <w:rPr>
+          <w:lang w:val="id-ID"/>
+        </w:rPr>
+        <w:t>Memilih atasan untuk persetujuan.</w:t>
+      </w:r>
+    </w:p>
+    <w:p>
+      <w:pPr>
+        <w:pStyle w:val="CustomContent"/>
+        <w:numPr>
+          <w:ilvl w:val="4"/>
+          <w:numId w:val="2"/>
+        </w:numPr>
+        <w:rPr>
+          <w:lang w:val="id-ID"/>
+        </w:rPr>
+      </w:pPr>
+      <w:r>
+        <w:rPr>
+          <w:lang w:val="id-ID"/>
+        </w:rPr>
+        <w:t xml:space="preserve">Menekan tombol </w:t>
+      </w:r>
+      <w:r>
+        <w:rPr>
+          <w:i/>
+          <w:iCs/>
+        </w:rPr>
+        <w:t>submit</w:t>
+      </w:r>
+      <w:r>
+        <w:rPr>
+          <w:lang w:val="id-ID"/>
+        </w:rPr>
+        <w:t>.</w:t>
+      </w:r>
+    </w:p>
+    <w:p>
+      <w:pPr>
+        <w:pStyle w:val="CustomContent"/>
+        <w:numPr>
+          <w:ilvl w:val="4"/>
+          <w:numId w:val="2"/>
+        </w:numPr>
+        <w:rPr>
+          <w:lang w:val="id-ID"/>
+        </w:rPr>
+      </w:pPr>
+      <w:r>
+        <w:rPr>
+          <w:lang w:val="id-ID"/>
+        </w:rPr>
+        <w:t>Memberi kabar atasan untuk meminta persetujuan izin sakit perusahaan yang telah dibuat di aplikasi perizinan.</w:t>
+      </w:r>
+    </w:p>
+    <w:p>
+      <w:pPr>
+        <w:pStyle w:val="CustomContent"/>
+        <w:numPr>
+          <w:ilvl w:val="4"/>
+          <w:numId w:val="2"/>
+        </w:numPr>
+        <w:rPr>
+          <w:lang w:val="id-ID"/>
+        </w:rPr>
+      </w:pPr>
+      <w:r>
+        <w:rPr>
+          <w:lang w:val="id-ID"/>
+        </w:rPr>
+        <w:t xml:space="preserve">Melakukan </w:t>
+      </w:r>
+      <w:proofErr w:type="spellStart"/>
+      <w:r>
+        <w:rPr>
+          <w:i/>
+          <w:iCs/>
+          <w:lang w:val="id-ID"/>
+        </w:rPr>
+        <w:t>scanning</w:t>
+      </w:r>
+      <w:proofErr w:type="spellEnd"/>
+      <w:r>
+        <w:rPr>
+          <w:i/>
+          <w:iCs/>
+          <w:lang w:val="id-ID"/>
+        </w:rPr>
+        <w:t xml:space="preserve"> </w:t>
+      </w:r>
+      <w:proofErr w:type="spellStart"/>
+      <w:r>
+        <w:rPr>
+          <w:i/>
+          <w:iCs/>
+          <w:lang w:val="id-ID"/>
+        </w:rPr>
+        <w:t>barcode</w:t>
+      </w:r>
+      <w:proofErr w:type="spellEnd"/>
+      <w:r>
+        <w:rPr>
+          <w:i/>
+          <w:iCs/>
+          <w:lang w:val="id-ID"/>
+        </w:rPr>
+        <w:t>/</w:t>
+      </w:r>
+      <w:proofErr w:type="spellStart"/>
+      <w:r>
+        <w:rPr>
+          <w:i/>
+          <w:iCs/>
+          <w:lang w:val="id-ID"/>
+        </w:rPr>
+        <w:t>finger</w:t>
+      </w:r>
+      <w:proofErr w:type="spellEnd"/>
+      <w:r>
+        <w:rPr>
+          <w:i/>
+          <w:iCs/>
+          <w:lang w:val="id-ID"/>
+        </w:rPr>
+        <w:t xml:space="preserve"> </w:t>
+      </w:r>
+      <w:proofErr w:type="spellStart"/>
+      <w:r>
+        <w:rPr>
+          <w:i/>
+          <w:iCs/>
+          <w:lang w:val="id-ID"/>
+        </w:rPr>
+        <w:t>scan</w:t>
+      </w:r>
+      <w:proofErr w:type="spellEnd"/>
+      <w:r>
+        <w:rPr>
+          <w:lang w:val="id-ID"/>
+        </w:rPr>
+        <w:t>.</w:t>
+      </w:r>
+    </w:p>
+    <w:p>
+      <w:pPr>
+        <w:pStyle w:val="CustomContent"/>
+        <w:ind w:left="1440" w:firstLine="0"/>
+        <w:rPr>
+          <w:lang w:val="id-ID"/>
+        </w:rPr>
+      </w:pPr>
+      <w:r>
+        <w:rPr>
+          <w:lang w:val="id-ID"/>
+        </w:rPr>
+        <w:t xml:space="preserve">Pekerja istirahat </w:t>
+      </w:r>
+      <w:r>
+        <w:t>di</w:t>
+      </w:r>
+      <w:r>
+        <w:rPr>
+          <w:lang w:val="id-ID"/>
+        </w:rPr>
+        <w:t xml:space="preserve"> poliklinik selama ± 30 menit. Jika dirasa masih sakit maka pekerja diperbolehkan pulang sesuai prosedur di</w:t>
+      </w:r>
+      <w:r>
+        <w:t xml:space="preserve"> </w:t>
+      </w:r>
+      <w:r>
+        <w:rPr>
+          <w:lang w:val="id-ID"/>
+        </w:rPr>
+        <w:t>atas.</w:t>
+      </w:r>
+    </w:p>
+    <w:p>
+      <w:pPr>
+        <w:pStyle w:val="CustomContent"/>
+        <w:numPr>
+          <w:ilvl w:val="3"/>
+          <w:numId w:val="2"/>
+        </w:numPr>
+        <w:rPr>
+          <w:lang w:val="id-ID"/>
+        </w:rPr>
+      </w:pPr>
+      <w:r>
+        <w:rPr>
+          <w:lang w:val="id-ID"/>
+        </w:rPr>
+        <w:t xml:space="preserve">Pekerja mengalami sakit di rumah atau </w:t>
+      </w:r>
+      <w:proofErr w:type="spellStart"/>
+      <w:r>
+        <w:rPr>
+          <w:lang w:val="id-ID"/>
+        </w:rPr>
+        <w:t>kost</w:t>
+      </w:r>
+      <w:proofErr w:type="spellEnd"/>
+    </w:p>
+    <w:p>
+      <w:pPr>
+        <w:pStyle w:val="CustomContent"/>
+        <w:numPr>
+          <w:ilvl w:val="4"/>
+          <w:numId w:val="2"/>
+        </w:numPr>
+        <w:rPr>
+          <w:lang w:val="id-ID"/>
+        </w:rPr>
+      </w:pPr>
+      <w:r>
+        <w:rPr>
+          <w:lang w:val="id-ID"/>
+        </w:rPr>
+        <w:t>Pekerja wajib memberi tahu Atasan.</w:t>
+      </w:r>
+    </w:p>
+    <w:p>
+      <w:pPr>
+        <w:pStyle w:val="CustomContent"/>
+        <w:numPr>
+          <w:ilvl w:val="4"/>
+          <w:numId w:val="2"/>
+        </w:numPr>
+        <w:rPr>
+          <w:lang w:val="id-ID"/>
+        </w:rPr>
+      </w:pPr>
+      <w:r>
+        <w:rPr>
+          <w:lang w:val="id-ID"/>
+        </w:rPr>
+        <w:t>Pekerja wajib untuk periksa ke dokter.</w:t>
+      </w:r>
+    </w:p>
+    <w:p>
+      <w:pPr>
+        <w:pStyle w:val="CustomContent"/>
+        <w:numPr>
+          <w:ilvl w:val="4"/>
+          <w:numId w:val="2"/>
+        </w:numPr>
+        <w:rPr>
+          <w:lang w:val="id-ID"/>
+        </w:rPr>
+      </w:pPr>
+      <w:r>
+        <w:rPr>
+          <w:lang w:val="id-ID"/>
+        </w:rPr>
+        <w:t>Pekerja wajib untuk membawa SK Dokter yang sah. Ketentuan SK Dokter yang sah adalah sebagai berikut :</w:t>
       </w:r>
     </w:p>
     <w:p>
@@ -2669,7 +3471,84 @@
         <w:rPr>
           <w:lang w:val="id-ID"/>
         </w:rPr>
-        <w:t>Menyerahkan surat izin keluar pribadi kepada SATPAM sebelum keluar dari perusahaan.</w:t>
+        <w:t>SK berasal dari dokter.</w:t>
+      </w:r>
+    </w:p>
+    <w:p>
+      <w:pPr>
+        <w:pStyle w:val="CustomContent"/>
+        <w:numPr>
+          <w:ilvl w:val="5"/>
+          <w:numId w:val="2"/>
+        </w:numPr>
+        <w:ind w:left="2340" w:hanging="540"/>
+        <w:rPr>
+          <w:lang w:val="id-ID"/>
+        </w:rPr>
+      </w:pPr>
+      <w:r>
+        <w:rPr>
+          <w:lang w:val="id-ID"/>
+        </w:rPr>
+        <w:t>SK berasal dari Rumah Sakit, PUSKESMAS, atau Praktik Mandiri.</w:t>
+      </w:r>
+    </w:p>
+    <w:p>
+      <w:pPr>
+        <w:pStyle w:val="CustomContent"/>
+        <w:numPr>
+          <w:ilvl w:val="5"/>
+          <w:numId w:val="2"/>
+        </w:numPr>
+        <w:ind w:left="2340" w:hanging="540"/>
+        <w:rPr>
+          <w:lang w:val="id-ID"/>
+        </w:rPr>
+      </w:pPr>
+      <w:r>
+        <w:rPr>
+          <w:lang w:val="id-ID"/>
+        </w:rPr>
+        <w:t>Ada cap atau stempel dan tanda tangan dokter.</w:t>
+      </w:r>
+    </w:p>
+    <w:p>
+      <w:pPr>
+        <w:pStyle w:val="CustomContent"/>
+        <w:numPr>
+          <w:ilvl w:val="5"/>
+          <w:numId w:val="2"/>
+        </w:numPr>
+        <w:ind w:left="2340" w:hanging="540"/>
+        <w:rPr>
+          <w:lang w:val="id-ID"/>
+        </w:rPr>
+      </w:pPr>
+      <w:r>
+        <w:rPr>
+          <w:lang w:val="id-ID"/>
+        </w:rPr>
+        <w:lastRenderedPageBreak/>
+        <w:t>Tidak dicoret-coret.</w:t>
+      </w:r>
+    </w:p>
+    <w:p>
+      <w:pPr>
+        <w:pStyle w:val="CustomContent"/>
+        <w:numPr>
+          <w:ilvl w:val="5"/>
+          <w:numId w:val="2"/>
+        </w:numPr>
+        <w:ind w:left="2340" w:hanging="540"/>
+        <w:rPr>
+          <w:lang w:val="id-ID"/>
+        </w:rPr>
+      </w:pPr>
+      <w:r>
+        <w:rPr>
+          <w:lang w:val="id-ID"/>
+        </w:rPr>
+        <w:t>Tidak ada catatan APS (Atas Permintaan Sendiri) dari dokter.</w:t>
       </w:r>
     </w:p>
     <w:p>
@@ -2687,682 +3566,325 @@
         <w:rPr>
           <w:lang w:val="id-ID"/>
         </w:rPr>
-        <w:t>Izin Keluar Perusahaan</w:t>
+        <w:t>SK Dokter diserahkan pada hari 1 pekerja masuk kerja setelah sakit.</w:t>
+      </w:r>
+    </w:p>
+    <w:p>
+      <w:pPr>
+        <w:pStyle w:val="CustomContent"/>
+        <w:numPr>
+          <w:ilvl w:val="4"/>
+          <w:numId w:val="2"/>
+        </w:numPr>
+        <w:rPr>
+          <w:lang w:val="id-ID"/>
+        </w:rPr>
+      </w:pPr>
+      <w:r>
+        <w:rPr>
+          <w:lang w:val="id-ID"/>
+        </w:rPr>
+        <w:t>SK Dokter yang sudah ditanda tangani Atasan diserahkan ke seksi Hubungan Kerja. Apabila lebih dari 3 hari SK belum diserahkan, maka otorisasi sampai minimal tingkat Unit.</w:t>
+      </w:r>
+    </w:p>
+    <w:p>
+      <w:pPr>
+        <w:pStyle w:val="CustomContent"/>
+        <w:numPr>
+          <w:ilvl w:val="2"/>
+          <w:numId w:val="2"/>
+        </w:numPr>
+        <w:rPr>
+          <w:lang w:val="id-ID"/>
+        </w:rPr>
+      </w:pPr>
+      <w:r>
+        <w:rPr>
+          <w:lang w:val="id-ID"/>
+        </w:rPr>
+        <w:t>Ketentuan Tentang Teknis Pengambilan Istirahat Tahunan</w:t>
+      </w:r>
+    </w:p>
+    <w:p>
+      <w:pPr>
+        <w:pStyle w:val="CustomContent"/>
+        <w:numPr>
+          <w:ilvl w:val="3"/>
+          <w:numId w:val="2"/>
+        </w:numPr>
+        <w:rPr>
+          <w:lang w:val="id-ID"/>
+        </w:rPr>
+      </w:pPr>
+      <w:r>
+        <w:rPr>
+          <w:lang w:val="id-ID"/>
+        </w:rPr>
+        <w:t>Istirahat Tahunan atau Cuti</w:t>
       </w:r>
     </w:p>
     <w:p>
       <w:pPr>
         <w:pStyle w:val="Paragraph"/>
-        <w:ind w:left="1800"/>
-      </w:pPr>
-      <w:r>
-        <w:t xml:space="preserve">Izin keluar perusahaan adalah pekerja diperintah oleh atasan pergi keluar perusahaan untuk keperluan dinas pada waktu kerja </w:t>
-      </w:r>
-      <w:proofErr w:type="spellStart"/>
-      <w:r>
-        <w:rPr>
-          <w:i/>
-        </w:rPr>
-        <w:t>shift</w:t>
-      </w:r>
-      <w:proofErr w:type="spellEnd"/>
-      <w:r>
-        <w:rPr>
-          <w:i/>
-          <w:lang w:val="en-US"/>
-        </w:rPr>
-        <w:t>-</w:t>
-      </w:r>
-      <w:proofErr w:type="spellStart"/>
-      <w:r>
-        <w:t>nya</w:t>
-      </w:r>
-      <w:proofErr w:type="spellEnd"/>
-      <w:r>
-        <w:t xml:space="preserve"> dan jam lembur. Izin keluar perusahaan </w:t>
-      </w:r>
-      <w:r>
+        <w:ind w:left="1440"/>
+      </w:pPr>
+      <w:r>
+        <w:t>Syarat-syarat seorang pekerja yang berhak mendapat atau menerima cuti tahunan di</w:t>
+      </w:r>
+      <w:r>
+        <w:t xml:space="preserve"> </w:t>
+      </w:r>
+      <w:r>
+        <w:t>antaranya :</w:t>
+      </w:r>
+    </w:p>
+    <w:p>
+      <w:pPr>
+        <w:pStyle w:val="CustomContent"/>
+        <w:numPr>
+          <w:ilvl w:val="4"/>
+          <w:numId w:val="2"/>
+        </w:numPr>
+        <w:rPr>
+          <w:lang w:val="id-ID"/>
+        </w:rPr>
+      </w:pPr>
+      <w:r>
+        <w:rPr>
+          <w:lang w:val="id-ID"/>
+        </w:rPr>
+        <w:t>Pekerja telah memiliki masa kerja selama 1 tahun di CV. Karya Hidup Sentosa secara berturut-turut, terhitung sejak kontrak kerja atau pengangkatan.</w:t>
+      </w:r>
+    </w:p>
+    <w:p>
+      <w:pPr>
+        <w:pStyle w:val="CustomContent"/>
+        <w:numPr>
+          <w:ilvl w:val="4"/>
+          <w:numId w:val="2"/>
+        </w:numPr>
+        <w:rPr>
+          <w:lang w:val="id-ID"/>
+        </w:rPr>
+      </w:pPr>
+      <w:r>
+        <w:rPr>
+          <w:lang w:val="id-ID"/>
+        </w:rPr>
+        <w:t>Pekerja dengan status pekerja kontrak atau pekerja tetap.</w:t>
+      </w:r>
+    </w:p>
+    <w:p>
+      <w:pPr>
+        <w:pStyle w:val="Paragraph"/>
+        <w:ind w:left="1440"/>
+      </w:pPr>
+      <w:r>
+        <w:t>Cuti tahunan dibedakan menjadi cuti tahunan biasa, cuti tahunan mendadak, cuti tahunan susulan, cuti tahunan bersama, cuti/istirahat lain-lain. Dan di bawah ini merupakan penjelasan dari jenis-jenis cuti yang terdapat di CV. Karya Hidup Sentosa :</w:t>
+      </w:r>
+    </w:p>
+    <w:p>
+      <w:pPr>
+        <w:pStyle w:val="CustomContent"/>
+        <w:numPr>
+          <w:ilvl w:val="4"/>
+          <w:numId w:val="4"/>
+        </w:numPr>
+        <w:rPr>
+          <w:lang w:val="id-ID"/>
+        </w:rPr>
+      </w:pPr>
+      <w:r>
+        <w:rPr>
+          <w:lang w:val="id-ID"/>
+        </w:rPr>
+        <w:t>Cuti Tahunan Biasa</w:t>
+      </w:r>
+    </w:p>
+    <w:p>
+      <w:pPr>
+        <w:pStyle w:val="CustomContent"/>
+        <w:numPr>
+          <w:ilvl w:val="5"/>
+          <w:numId w:val="4"/>
+        </w:numPr>
+        <w:ind w:left="2340" w:hanging="540"/>
+        <w:rPr>
+          <w:lang w:val="id-ID"/>
+        </w:rPr>
+      </w:pPr>
+      <w:r>
+        <w:rPr>
+          <w:lang w:val="id-ID"/>
+        </w:rPr>
+        <w:t>Dapat diajukan untuk semua alasan atau bebas.</w:t>
+      </w:r>
+    </w:p>
+    <w:p>
+      <w:pPr>
+        <w:pStyle w:val="CustomContent"/>
+        <w:numPr>
+          <w:ilvl w:val="5"/>
+          <w:numId w:val="4"/>
+        </w:numPr>
+        <w:ind w:left="2340" w:hanging="540"/>
+        <w:rPr>
+          <w:lang w:val="id-ID"/>
+        </w:rPr>
+      </w:pPr>
+      <w:r>
+        <w:rPr>
+          <w:lang w:val="id-ID"/>
+        </w:rPr>
+        <w:t>Diajukan maksimal 6 hari sebelum pengambilan cuti, apabila diajukan kurang dari 6 hari maka cuti dapat ditolak atau dibatalkan.</w:t>
+      </w:r>
+    </w:p>
+    <w:p>
+      <w:pPr>
+        <w:pStyle w:val="CustomContent"/>
+        <w:numPr>
+          <w:ilvl w:val="5"/>
+          <w:numId w:val="4"/>
+        </w:numPr>
+        <w:ind w:left="2340" w:hanging="540"/>
+        <w:rPr>
+          <w:lang w:val="id-ID"/>
+        </w:rPr>
+      </w:pPr>
+      <w:r>
+        <w:rPr>
+          <w:lang w:val="id-ID"/>
+        </w:rPr>
         <w:lastRenderedPageBreak/>
-        <w:t xml:space="preserve">dibagi menjadi 2 yaitu : izin keluar perusahaan (dinas) dan izin keluar perusahaan dinas ke Perusahaan </w:t>
-      </w:r>
-      <w:proofErr w:type="spellStart"/>
-      <w:r>
-        <w:t>Tuksono</w:t>
-      </w:r>
-      <w:proofErr w:type="spellEnd"/>
-      <w:r>
-        <w:t xml:space="preserve">. Prosedur untuk mengurus surat izin keluar perusahaan tidak jauh beda dengan prosedur surat izin keluar pribadi, hanya saja pada surat izin keluar perusahaan blangko yang diisi berbeda. Selain itu pekerja yang akan melaksanakan izin keluar perusahaan tidak perlu melakukan </w:t>
+        <w:t>Diajukan dengan persetujuan Atasan dan Atasan dari Atasan Langsung.</w:t>
+      </w:r>
+    </w:p>
+    <w:p>
+      <w:pPr>
+        <w:pStyle w:val="CustomContent"/>
+        <w:numPr>
+          <w:ilvl w:val="4"/>
+          <w:numId w:val="4"/>
+        </w:numPr>
+        <w:rPr>
+          <w:lang w:val="id-ID"/>
+        </w:rPr>
+      </w:pPr>
+      <w:r>
+        <w:rPr>
+          <w:lang w:val="id-ID"/>
+        </w:rPr>
+        <w:t>Cuti Tahunan Mendadak</w:t>
+      </w:r>
+    </w:p>
+    <w:p>
+      <w:pPr>
+        <w:pStyle w:val="CustomContent"/>
+        <w:numPr>
+          <w:ilvl w:val="5"/>
+          <w:numId w:val="4"/>
+        </w:numPr>
+        <w:ind w:left="2340" w:hanging="540"/>
+        <w:rPr>
+          <w:lang w:val="id-ID"/>
+        </w:rPr>
+      </w:pPr>
+      <w:r>
+        <w:rPr>
+          <w:lang w:val="id-ID"/>
+        </w:rPr>
+        <w:t>Diajukan kurang dari 6 hari karena menyelesaikan urusan penting yang tidak dapat diwakilkan.</w:t>
+      </w:r>
+    </w:p>
+    <w:p>
+      <w:pPr>
+        <w:pStyle w:val="CustomContent"/>
+        <w:numPr>
+          <w:ilvl w:val="5"/>
+          <w:numId w:val="4"/>
+        </w:numPr>
+        <w:ind w:left="2340" w:hanging="540"/>
+        <w:rPr>
+          <w:lang w:val="id-ID"/>
+        </w:rPr>
+      </w:pPr>
+      <w:r>
+        <w:rPr>
+          <w:lang w:val="id-ID"/>
+        </w:rPr>
+        <w:t>Diajukan pada hari itu juga untuk alasan tertentu atau alasan-alasan yang dapat dimengerti oleh Atasan.</w:t>
+      </w:r>
+    </w:p>
+    <w:p>
+      <w:pPr>
+        <w:pStyle w:val="CustomContent"/>
+        <w:numPr>
+          <w:ilvl w:val="5"/>
+          <w:numId w:val="4"/>
+        </w:numPr>
+        <w:ind w:left="2340" w:hanging="540"/>
+        <w:rPr>
+          <w:lang w:val="id-ID"/>
+        </w:rPr>
+      </w:pPr>
+      <w:r>
+        <w:rPr>
+          <w:lang w:val="id-ID"/>
+        </w:rPr>
+        <w:t>Diajukan dengan persetujuan Atasan dan Atasan dari Atasan Langsung.</w:t>
+      </w:r>
+    </w:p>
+    <w:p>
+      <w:pPr>
+        <w:pStyle w:val="CustomContent"/>
+        <w:numPr>
+          <w:ilvl w:val="4"/>
+          <w:numId w:val="4"/>
+        </w:numPr>
+        <w:rPr>
+          <w:lang w:val="id-ID"/>
+        </w:rPr>
+      </w:pPr>
+      <w:r>
+        <w:rPr>
+          <w:lang w:val="id-ID"/>
+        </w:rPr>
+        <w:t>Cuti Tahunan Susulan</w:t>
+      </w:r>
+    </w:p>
+    <w:p>
+      <w:pPr>
+        <w:pStyle w:val="CustomContent"/>
+        <w:numPr>
+          <w:ilvl w:val="5"/>
+          <w:numId w:val="4"/>
+        </w:numPr>
+        <w:ind w:left="2340" w:hanging="540"/>
+        <w:rPr>
+          <w:lang w:val="id-ID"/>
+        </w:rPr>
+      </w:pPr>
+      <w:r>
+        <w:rPr>
+          <w:lang w:val="id-ID"/>
+        </w:rPr>
+        <w:t xml:space="preserve">Diajukan untuk alasan tertentu misal </w:t>
       </w:r>
       <w:proofErr w:type="spellStart"/>
       <w:r>
         <w:rPr>
           <w:i/>
           <w:iCs/>
-        </w:rPr>
-        <w:t>finger</w:t>
+          <w:lang w:val="id-ID"/>
+        </w:rPr>
+        <w:t>lelayu</w:t>
       </w:r>
       <w:proofErr w:type="spellEnd"/>
       <w:r>
         <w:rPr>
-          <w:i/>
-          <w:iCs/>
-        </w:rPr>
-        <w:t xml:space="preserve"> </w:t>
-      </w:r>
-      <w:proofErr w:type="spellStart"/>
-      <w:r>
-        <w:rPr>
-          <w:i/>
-          <w:iCs/>
-        </w:rPr>
-        <w:t>scan</w:t>
-      </w:r>
-      <w:proofErr w:type="spellEnd"/>
-      <w:r>
-        <w:t xml:space="preserve"> dan gaji yang diterima tidak akan dipotong. Terkhusus untuk surat izin keluar perusahaan dinas ke </w:t>
-      </w:r>
-      <w:proofErr w:type="spellStart"/>
-      <w:r>
-        <w:t>Tuksono</w:t>
-      </w:r>
-      <w:proofErr w:type="spellEnd"/>
-      <w:r>
-        <w:t xml:space="preserve"> ada prosedur tambahan yang harus dilakukan oleh karyawan, yaitu blangko surat izin keluar perusahaan dinas ke </w:t>
-      </w:r>
-      <w:proofErr w:type="spellStart"/>
-      <w:r>
-        <w:t>Tuksono</w:t>
-      </w:r>
-      <w:proofErr w:type="spellEnd"/>
-      <w:r>
-        <w:t xml:space="preserve"> di-</w:t>
-      </w:r>
-      <w:proofErr w:type="spellStart"/>
-      <w:r>
-        <w:rPr>
-          <w:i/>
-          <w:iCs/>
-        </w:rPr>
-        <w:t>photocopy</w:t>
-      </w:r>
-      <w:proofErr w:type="spellEnd"/>
-      <w:r>
-        <w:t xml:space="preserve"> rangkap 3, satu diserahkan ke SATPAM Pusat, satu diserahkan ke seksi GA (</w:t>
-      </w:r>
-      <w:r>
-        <w:rPr>
-          <w:i/>
-          <w:iCs/>
-        </w:rPr>
-        <w:t xml:space="preserve">General </w:t>
-      </w:r>
-      <w:proofErr w:type="spellStart"/>
-      <w:r>
-        <w:rPr>
-          <w:i/>
-          <w:iCs/>
-        </w:rPr>
-        <w:t>Affair</w:t>
-      </w:r>
-      <w:proofErr w:type="spellEnd"/>
-      <w:r>
-        <w:t xml:space="preserve">) dan satunya diserahkan kepada </w:t>
-      </w:r>
-      <w:r>
-        <w:t>SATPAM</w:t>
-      </w:r>
-      <w:r>
-        <w:t xml:space="preserve"> </w:t>
-      </w:r>
-      <w:proofErr w:type="spellStart"/>
-      <w:r>
-        <w:t>Tuksono</w:t>
-      </w:r>
-      <w:proofErr w:type="spellEnd"/>
-      <w:r>
-        <w:t>.</w:t>
-      </w:r>
-    </w:p>
-    <w:p>
-      <w:pPr>
-        <w:pStyle w:val="CustomContent"/>
-        <w:numPr>
-          <w:ilvl w:val="3"/>
-          <w:numId w:val="2"/>
-        </w:numPr>
-        <w:rPr>
-          <w:lang w:val="id-ID"/>
-        </w:rPr>
-      </w:pPr>
-      <w:r>
-        <w:rPr>
-          <w:lang w:val="id-ID"/>
-        </w:rPr>
-        <w:t>Mangkir</w:t>
-      </w:r>
-    </w:p>
-    <w:p>
-      <w:pPr>
-        <w:pStyle w:val="Paragraph"/>
-        <w:ind w:left="1440"/>
-      </w:pPr>
-      <w:r>
-        <w:t>Seorang karyawan dapat dikatakan mangkir apabila tidak masuk bekerja bukan karena :</w:t>
-      </w:r>
-    </w:p>
-    <w:p>
-      <w:pPr>
-        <w:pStyle w:val="CustomContent"/>
-        <w:numPr>
-          <w:ilvl w:val="4"/>
-          <w:numId w:val="2"/>
-        </w:numPr>
-        <w:rPr>
-          <w:lang w:val="id-ID"/>
-        </w:rPr>
-      </w:pPr>
-      <w:r>
-        <w:rPr>
-          <w:lang w:val="id-ID"/>
-        </w:rPr>
-        <w:t>Sakit dengan surat keterangan dokter</w:t>
-      </w:r>
-      <w:r>
-        <w:rPr>
-          <w:lang w:val="id-ID"/>
-        </w:rPr>
-        <w:t>.</w:t>
-      </w:r>
-    </w:p>
-    <w:p>
-      <w:pPr>
-        <w:pStyle w:val="CustomContent"/>
-        <w:numPr>
-          <w:ilvl w:val="4"/>
-          <w:numId w:val="2"/>
-        </w:numPr>
-        <w:rPr>
-          <w:lang w:val="id-ID"/>
-        </w:rPr>
-      </w:pPr>
-      <w:r>
-        <w:rPr>
-          <w:lang w:val="id-ID"/>
-        </w:rPr>
-        <w:t>Istirahat tahunan</w:t>
-      </w:r>
-      <w:r>
-        <w:rPr>
-          <w:lang w:val="id-ID"/>
-        </w:rPr>
-        <w:t>.</w:t>
-      </w:r>
-    </w:p>
-    <w:p>
-      <w:pPr>
-        <w:pStyle w:val="CustomContent"/>
-        <w:numPr>
-          <w:ilvl w:val="4"/>
-          <w:numId w:val="2"/>
-        </w:numPr>
-        <w:rPr>
-          <w:lang w:val="id-ID"/>
-        </w:rPr>
-      </w:pPr>
-      <w:r>
-        <w:rPr>
-          <w:lang w:val="id-ID"/>
-        </w:rPr>
-        <w:t>Istirahat sakit haid</w:t>
-      </w:r>
-      <w:r>
-        <w:rPr>
-          <w:lang w:val="id-ID"/>
-        </w:rPr>
-        <w:t>.</w:t>
-      </w:r>
-    </w:p>
-    <w:p>
-      <w:pPr>
-        <w:pStyle w:val="CustomContent"/>
-        <w:numPr>
-          <w:ilvl w:val="4"/>
-          <w:numId w:val="2"/>
-        </w:numPr>
-        <w:rPr>
-          <w:lang w:val="id-ID"/>
-        </w:rPr>
-      </w:pPr>
-      <w:r>
-        <w:rPr>
-          <w:lang w:val="id-ID"/>
-        </w:rPr>
-        <w:t>Cuti hamil atau melahirkan atau gusur kandungan</w:t>
-      </w:r>
-      <w:r>
-        <w:rPr>
-          <w:lang w:val="id-ID"/>
-        </w:rPr>
-        <w:t>.</w:t>
-      </w:r>
-    </w:p>
-    <w:p>
-      <w:pPr>
-        <w:pStyle w:val="CustomContent"/>
-        <w:numPr>
-          <w:ilvl w:val="4"/>
-          <w:numId w:val="2"/>
-        </w:numPr>
-        <w:rPr>
-          <w:lang w:val="id-ID"/>
-        </w:rPr>
-      </w:pPr>
-      <w:r>
-        <w:rPr>
-          <w:lang w:val="id-ID"/>
-        </w:rPr>
-        <w:t>Hari libur</w:t>
-      </w:r>
-      <w:r>
-        <w:rPr>
-          <w:lang w:val="id-ID"/>
-        </w:rPr>
-        <w:t>.</w:t>
-      </w:r>
-    </w:p>
-    <w:p>
-      <w:pPr>
-        <w:pStyle w:val="CustomContent"/>
-        <w:numPr>
-          <w:ilvl w:val="4"/>
-          <w:numId w:val="2"/>
-        </w:numPr>
-        <w:rPr>
-          <w:lang w:val="id-ID"/>
-        </w:rPr>
-      </w:pPr>
-      <w:r>
-        <w:rPr>
-          <w:lang w:val="id-ID"/>
-        </w:rPr>
-        <w:t>Istirahat mingguan</w:t>
-      </w:r>
-      <w:r>
-        <w:rPr>
-          <w:lang w:val="id-ID"/>
-        </w:rPr>
-        <w:t>.</w:t>
-      </w:r>
-    </w:p>
-    <w:p>
-      <w:pPr>
-        <w:pStyle w:val="CustomContent"/>
-        <w:numPr>
-          <w:ilvl w:val="4"/>
-          <w:numId w:val="2"/>
-        </w:numPr>
-        <w:rPr>
-          <w:lang w:val="id-ID"/>
-        </w:rPr>
-      </w:pPr>
-      <w:r>
-        <w:rPr>
-          <w:lang w:val="id-ID"/>
-        </w:rPr>
-        <w:t>Skorsing</w:t>
-      </w:r>
-      <w:r>
-        <w:rPr>
-          <w:lang w:val="id-ID"/>
-        </w:rPr>
-        <w:t>.</w:t>
-      </w:r>
-    </w:p>
-    <w:p>
-      <w:pPr>
-        <w:pStyle w:val="Paragraph"/>
-        <w:ind w:left="1440"/>
-      </w:pPr>
-      <w:r>
-        <w:lastRenderedPageBreak/>
-        <w:t>Karyawan yang mangkir akan dikenakan poin 1 (satu), selain mendapatkan poin, gaji pokok dan insentif tidak diperhitungkan untuk dibayarkan.</w:t>
-      </w:r>
-    </w:p>
-    <w:p>
-      <w:pPr>
-        <w:pStyle w:val="CustomContent"/>
-        <w:numPr>
-          <w:ilvl w:val="2"/>
-          <w:numId w:val="2"/>
-        </w:numPr>
-        <w:rPr>
-          <w:lang w:val="id-ID"/>
-        </w:rPr>
-      </w:pPr>
-      <w:r>
-        <w:rPr>
-          <w:lang w:val="id-ID"/>
-        </w:rPr>
-        <w:t>Ketentuan Tentang Pekerja Sakit</w:t>
-      </w:r>
-    </w:p>
-    <w:p>
-      <w:pPr>
-        <w:pStyle w:val="CustomContent"/>
-        <w:numPr>
-          <w:ilvl w:val="3"/>
-          <w:numId w:val="2"/>
-        </w:numPr>
-        <w:rPr>
-          <w:lang w:val="id-ID"/>
-        </w:rPr>
-      </w:pPr>
-      <w:r>
-        <w:rPr>
-          <w:lang w:val="id-ID"/>
-        </w:rPr>
-        <w:t>Pekerja mengalami sakit di Perusahaan</w:t>
-      </w:r>
-    </w:p>
-    <w:p>
-      <w:pPr>
-        <w:pStyle w:val="CustomContent"/>
-        <w:ind w:left="1440" w:firstLine="0"/>
-        <w:rPr>
-          <w:lang w:val="id-ID"/>
-        </w:rPr>
-      </w:pPr>
-      <w:r>
-        <w:rPr>
-          <w:lang w:val="id-ID"/>
-        </w:rPr>
-        <w:t>Pekerja diperbolehkan pulang dengan prosedur :</w:t>
-      </w:r>
-    </w:p>
-    <w:p>
-      <w:pPr>
-        <w:pStyle w:val="CustomContent"/>
-        <w:numPr>
-          <w:ilvl w:val="4"/>
-          <w:numId w:val="2"/>
-        </w:numPr>
-        <w:rPr>
-          <w:lang w:val="id-ID"/>
-        </w:rPr>
-      </w:pPr>
-      <w:r>
-        <w:rPr>
-          <w:lang w:val="id-ID"/>
-        </w:rPr>
-        <w:t>Mengisi blangko Surat Izin Keluar Pribadi.</w:t>
-      </w:r>
-    </w:p>
-    <w:p>
-      <w:pPr>
-        <w:pStyle w:val="CustomContent"/>
-        <w:numPr>
-          <w:ilvl w:val="4"/>
-          <w:numId w:val="2"/>
-        </w:numPr>
-        <w:rPr>
-          <w:lang w:val="id-ID"/>
-        </w:rPr>
-      </w:pPr>
-      <w:r>
-        <w:rPr>
-          <w:lang w:val="id-ID"/>
-        </w:rPr>
-        <w:t xml:space="preserve">Melakukan </w:t>
-      </w:r>
-      <w:proofErr w:type="spellStart"/>
-      <w:r>
-        <w:rPr>
-          <w:i/>
-          <w:iCs/>
-          <w:lang w:val="id-ID"/>
-        </w:rPr>
-        <w:t>check-up</w:t>
-      </w:r>
-      <w:proofErr w:type="spellEnd"/>
-      <w:r>
-        <w:rPr>
-          <w:lang w:val="id-ID"/>
-        </w:rPr>
-        <w:t xml:space="preserve"> ke Petugas Poliklinik CV. Karya Hidup Sentosa.</w:t>
-      </w:r>
-    </w:p>
-    <w:p>
-      <w:pPr>
-        <w:pStyle w:val="CustomContent"/>
-        <w:numPr>
-          <w:ilvl w:val="4"/>
-          <w:numId w:val="2"/>
-        </w:numPr>
-        <w:rPr>
-          <w:lang w:val="id-ID"/>
-        </w:rPr>
-      </w:pPr>
-      <w:r>
-        <w:rPr>
-          <w:lang w:val="id-ID"/>
-        </w:rPr>
-        <w:t>Kembali ke seksi untuk meminta tanda tangan Atasan.</w:t>
-      </w:r>
-    </w:p>
-    <w:p>
-      <w:pPr>
-        <w:pStyle w:val="CustomContent"/>
-        <w:numPr>
-          <w:ilvl w:val="4"/>
-          <w:numId w:val="2"/>
-        </w:numPr>
-        <w:rPr>
-          <w:lang w:val="id-ID"/>
-        </w:rPr>
-      </w:pPr>
-      <w:r>
-        <w:rPr>
-          <w:lang w:val="id-ID"/>
-        </w:rPr>
-        <w:t xml:space="preserve">Melakukan </w:t>
-      </w:r>
-      <w:proofErr w:type="spellStart"/>
-      <w:r>
-        <w:rPr>
-          <w:i/>
-          <w:iCs/>
-          <w:lang w:val="id-ID"/>
-        </w:rPr>
-        <w:t>scanning</w:t>
-      </w:r>
-      <w:proofErr w:type="spellEnd"/>
-      <w:r>
-        <w:rPr>
-          <w:i/>
-          <w:iCs/>
-          <w:lang w:val="id-ID"/>
-        </w:rPr>
-        <w:t xml:space="preserve"> </w:t>
-      </w:r>
-      <w:proofErr w:type="spellStart"/>
-      <w:r>
-        <w:rPr>
-          <w:i/>
-          <w:iCs/>
-          <w:lang w:val="id-ID"/>
-        </w:rPr>
-        <w:t>barcode</w:t>
-      </w:r>
-      <w:proofErr w:type="spellEnd"/>
-      <w:r>
-        <w:rPr>
-          <w:i/>
-          <w:iCs/>
-          <w:lang w:val="id-ID"/>
-        </w:rPr>
-        <w:t>/</w:t>
-      </w:r>
-      <w:proofErr w:type="spellStart"/>
-      <w:r>
-        <w:rPr>
-          <w:i/>
-          <w:iCs/>
-          <w:lang w:val="id-ID"/>
-        </w:rPr>
-        <w:t>finger</w:t>
-      </w:r>
-      <w:proofErr w:type="spellEnd"/>
-      <w:r>
-        <w:rPr>
-          <w:i/>
-          <w:iCs/>
-          <w:lang w:val="id-ID"/>
-        </w:rPr>
-        <w:t xml:space="preserve"> </w:t>
-      </w:r>
-      <w:proofErr w:type="spellStart"/>
-      <w:r>
-        <w:rPr>
-          <w:i/>
-          <w:iCs/>
-          <w:lang w:val="id-ID"/>
-        </w:rPr>
-        <w:t>scan</w:t>
-      </w:r>
-      <w:proofErr w:type="spellEnd"/>
-      <w:r>
-        <w:rPr>
-          <w:lang w:val="id-ID"/>
-        </w:rPr>
-        <w:t>.</w:t>
-      </w:r>
-    </w:p>
-    <w:p>
-      <w:pPr>
-        <w:pStyle w:val="CustomContent"/>
-        <w:numPr>
-          <w:ilvl w:val="4"/>
-          <w:numId w:val="2"/>
-        </w:numPr>
-        <w:rPr>
-          <w:lang w:val="id-ID"/>
-        </w:rPr>
-      </w:pPr>
-      <w:r>
-        <w:rPr>
-          <w:lang w:val="id-ID"/>
-        </w:rPr>
-        <w:t>Pekerja menyerahkan Surat Izin Keluar Pribadi kepada SATPAM.</w:t>
-      </w:r>
-    </w:p>
-    <w:p>
-      <w:pPr>
-        <w:pStyle w:val="CustomContent"/>
-        <w:numPr>
-          <w:ilvl w:val="4"/>
-          <w:numId w:val="2"/>
-        </w:numPr>
-        <w:rPr>
-          <w:lang w:val="id-ID"/>
-        </w:rPr>
-      </w:pPr>
-      <w:r>
-        <w:rPr>
-          <w:lang w:val="id-ID"/>
-        </w:rPr>
-        <w:t>Pekerja istirahat di poliklinik selama ± 30 menit. Jika dirasa masih saki</w:t>
-      </w:r>
-      <w:r>
-        <w:rPr>
-          <w:lang w:val="id-ID"/>
-        </w:rPr>
-        <w:t>t</w:t>
-      </w:r>
-      <w:r>
-        <w:rPr>
-          <w:lang w:val="id-ID"/>
-        </w:rPr>
-        <w:t xml:space="preserve"> maka pekerja diperbolehkan pulang sesuai prosedur di atas.</w:t>
-      </w:r>
-    </w:p>
-    <w:p>
-      <w:pPr>
-        <w:pStyle w:val="CustomContent"/>
-        <w:numPr>
-          <w:ilvl w:val="3"/>
-          <w:numId w:val="2"/>
-        </w:numPr>
-        <w:rPr>
-          <w:lang w:val="id-ID"/>
-        </w:rPr>
-      </w:pPr>
-      <w:r>
-        <w:rPr>
-          <w:lang w:val="id-ID"/>
-        </w:rPr>
-        <w:t xml:space="preserve">Pekerja mengalami sakit di rumah atau </w:t>
-      </w:r>
-      <w:proofErr w:type="spellStart"/>
-      <w:r>
-        <w:rPr>
-          <w:lang w:val="id-ID"/>
-        </w:rPr>
-        <w:t>kost</w:t>
-      </w:r>
-      <w:proofErr w:type="spellEnd"/>
-    </w:p>
-    <w:p>
-      <w:pPr>
-        <w:pStyle w:val="CustomContent"/>
-        <w:numPr>
-          <w:ilvl w:val="4"/>
-          <w:numId w:val="2"/>
-        </w:numPr>
-        <w:rPr>
-          <w:lang w:val="id-ID"/>
-        </w:rPr>
-      </w:pPr>
-      <w:r>
-        <w:rPr>
-          <w:lang w:val="id-ID"/>
-        </w:rPr>
-        <w:t>Pekerja wajib memberi tahu Atasan.</w:t>
-      </w:r>
-    </w:p>
-    <w:p>
-      <w:pPr>
-        <w:pStyle w:val="CustomContent"/>
-        <w:numPr>
-          <w:ilvl w:val="4"/>
-          <w:numId w:val="2"/>
-        </w:numPr>
-        <w:rPr>
-          <w:lang w:val="id-ID"/>
-        </w:rPr>
-      </w:pPr>
-      <w:r>
-        <w:rPr>
-          <w:lang w:val="id-ID"/>
-        </w:rPr>
-        <w:t>Pekerja wajib untuk periksa ke dokter.</w:t>
-      </w:r>
-    </w:p>
-    <w:p>
-      <w:pPr>
-        <w:pStyle w:val="CustomContent"/>
-        <w:numPr>
-          <w:ilvl w:val="4"/>
-          <w:numId w:val="2"/>
-        </w:numPr>
-        <w:rPr>
-          <w:lang w:val="id-ID"/>
-        </w:rPr>
-      </w:pPr>
-      <w:r>
-        <w:rPr>
-          <w:lang w:val="id-ID"/>
-        </w:rPr>
-        <w:t>Pekerja wajib untuk membawa SK Dokter yang sah. Ketentuan SK Dokter yang sah adalah sebagai berikut :</w:t>
+          <w:lang w:val="id-ID"/>
+        </w:rPr>
+        <w:t>, terjadi bencana alam, dll.</w:t>
       </w:r>
     </w:p>
     <w:p>
@@ -3370,7 +3892,7 @@
         <w:pStyle w:val="CustomContent"/>
         <w:numPr>
           <w:ilvl w:val="5"/>
-          <w:numId w:val="2"/>
+          <w:numId w:val="4"/>
         </w:numPr>
         <w:ind w:left="2340" w:hanging="540"/>
         <w:rPr>
@@ -3381,7 +3903,7 @@
         <w:rPr>
           <w:lang w:val="id-ID"/>
         </w:rPr>
-        <w:t>SK berasal dari dokter.</w:t>
+        <w:t>Pekerja tidak mungkin datang ke perusahaan untuk mengajukan cuti tahunan mendadak.</w:t>
       </w:r>
     </w:p>
     <w:p>
@@ -3389,7 +3911,7 @@
         <w:pStyle w:val="CustomContent"/>
         <w:numPr>
           <w:ilvl w:val="5"/>
-          <w:numId w:val="2"/>
+          <w:numId w:val="4"/>
         </w:numPr>
         <w:ind w:left="2340" w:hanging="540"/>
         <w:rPr>
@@ -3400,197 +3922,7 @@
         <w:rPr>
           <w:lang w:val="id-ID"/>
         </w:rPr>
-        <w:t>SK berasal dari Rumah Sakit, PUSKESMAS, atau Praktik Mandiri.</w:t>
-      </w:r>
-    </w:p>
-    <w:p>
-      <w:pPr>
-        <w:pStyle w:val="CustomContent"/>
-        <w:numPr>
-          <w:ilvl w:val="5"/>
-          <w:numId w:val="2"/>
-        </w:numPr>
-        <w:ind w:left="2340" w:hanging="540"/>
-        <w:rPr>
-          <w:lang w:val="id-ID"/>
-        </w:rPr>
-      </w:pPr>
-      <w:r>
-        <w:rPr>
-          <w:lang w:val="id-ID"/>
-        </w:rPr>
-        <w:t>Ada cap atau stempel dan tanda tangan dokter.</w:t>
-      </w:r>
-    </w:p>
-    <w:p>
-      <w:pPr>
-        <w:pStyle w:val="CustomContent"/>
-        <w:numPr>
-          <w:ilvl w:val="5"/>
-          <w:numId w:val="2"/>
-        </w:numPr>
-        <w:ind w:left="2340" w:hanging="540"/>
-        <w:rPr>
-          <w:lang w:val="id-ID"/>
-        </w:rPr>
-      </w:pPr>
-      <w:r>
-        <w:rPr>
-          <w:lang w:val="id-ID"/>
-        </w:rPr>
-        <w:lastRenderedPageBreak/>
-        <w:t>Tidak dicoret-coret.</w:t>
-      </w:r>
-    </w:p>
-    <w:p>
-      <w:pPr>
-        <w:pStyle w:val="CustomContent"/>
-        <w:numPr>
-          <w:ilvl w:val="5"/>
-          <w:numId w:val="2"/>
-        </w:numPr>
-        <w:ind w:left="2340" w:hanging="540"/>
-        <w:rPr>
-          <w:lang w:val="id-ID"/>
-        </w:rPr>
-      </w:pPr>
-      <w:r>
-        <w:rPr>
-          <w:lang w:val="id-ID"/>
-        </w:rPr>
-        <w:t>Tidak ada catatan APS (Atas Permintaan Sendiri) dari dokter.</w:t>
-      </w:r>
-    </w:p>
-    <w:p>
-      <w:pPr>
-        <w:pStyle w:val="CustomContent"/>
-        <w:numPr>
-          <w:ilvl w:val="4"/>
-          <w:numId w:val="2"/>
-        </w:numPr>
-        <w:rPr>
-          <w:lang w:val="id-ID"/>
-        </w:rPr>
-      </w:pPr>
-      <w:r>
-        <w:rPr>
-          <w:lang w:val="id-ID"/>
-        </w:rPr>
-        <w:t>SK Dokter diserahkan pada hari 1 pekerja masuk kerja setelah sakit.</w:t>
-      </w:r>
-    </w:p>
-    <w:p>
-      <w:pPr>
-        <w:pStyle w:val="CustomContent"/>
-        <w:numPr>
-          <w:ilvl w:val="4"/>
-          <w:numId w:val="2"/>
-        </w:numPr>
-        <w:rPr>
-          <w:lang w:val="id-ID"/>
-        </w:rPr>
-      </w:pPr>
-      <w:r>
-        <w:rPr>
-          <w:lang w:val="id-ID"/>
-        </w:rPr>
-        <w:t>SK Dokter yang sudah ditanda tangani Atasan diserahkan ke seksi Hubungan Kerja. Apabila lebih dari 3 hari SK belum diserahkan, maka otorisasi sampai minimal tingkat Unit.</w:t>
-      </w:r>
-    </w:p>
-    <w:p>
-      <w:pPr>
-        <w:pStyle w:val="CustomContent"/>
-        <w:numPr>
-          <w:ilvl w:val="2"/>
-          <w:numId w:val="2"/>
-        </w:numPr>
-        <w:rPr>
-          <w:lang w:val="id-ID"/>
-        </w:rPr>
-      </w:pPr>
-      <w:r>
-        <w:rPr>
-          <w:lang w:val="id-ID"/>
-        </w:rPr>
-        <w:t>Ketentuan Tentang Teknis Pengambilan Istirahat Tahunan</w:t>
-      </w:r>
-    </w:p>
-    <w:p>
-      <w:pPr>
-        <w:pStyle w:val="CustomContent"/>
-        <w:numPr>
-          <w:ilvl w:val="3"/>
-          <w:numId w:val="2"/>
-        </w:numPr>
-        <w:rPr>
-          <w:lang w:val="id-ID"/>
-        </w:rPr>
-      </w:pPr>
-      <w:r>
-        <w:rPr>
-          <w:lang w:val="id-ID"/>
-        </w:rPr>
-        <w:t>Istirahat Tahunan atau Cuti</w:t>
-      </w:r>
-    </w:p>
-    <w:p>
-      <w:pPr>
-        <w:pStyle w:val="Paragraph"/>
-        <w:ind w:left="1440"/>
-      </w:pPr>
-      <w:r>
-        <w:t>Syarat-syarat seorang pekerja yang berhak mendapat atau menerima cuti tahunan di</w:t>
-      </w:r>
-      <w:r>
-        <w:t xml:space="preserve"> </w:t>
-      </w:r>
-      <w:r>
-        <w:t>antaranya :</w:t>
-      </w:r>
-    </w:p>
-    <w:p>
-      <w:pPr>
-        <w:pStyle w:val="CustomContent"/>
-        <w:numPr>
-          <w:ilvl w:val="4"/>
-          <w:numId w:val="2"/>
-        </w:numPr>
-        <w:rPr>
-          <w:lang w:val="id-ID"/>
-        </w:rPr>
-      </w:pPr>
-      <w:r>
-        <w:rPr>
-          <w:lang w:val="id-ID"/>
-        </w:rPr>
-        <w:t>Pekerja telah memiliki masa kerja selama 1 tahun di CV. Karya Hidup Sentosa secara berturut-turut, terhitung sejak kontrak kerja atau pengangkatan.</w:t>
-      </w:r>
-    </w:p>
-    <w:p>
-      <w:pPr>
-        <w:pStyle w:val="CustomContent"/>
-        <w:numPr>
-          <w:ilvl w:val="4"/>
-          <w:numId w:val="2"/>
-        </w:numPr>
-        <w:rPr>
-          <w:lang w:val="id-ID"/>
-        </w:rPr>
-      </w:pPr>
-      <w:r>
-        <w:rPr>
-          <w:lang w:val="id-ID"/>
-        </w:rPr>
-        <w:t>Pekerja dengan status pekerja kontrak atau pekerja tetap.</w:t>
-      </w:r>
-    </w:p>
-    <w:p>
-      <w:pPr>
-        <w:pStyle w:val="Paragraph"/>
-        <w:ind w:left="1440"/>
-      </w:pPr>
-      <w:r>
-        <w:t>Cuti tahunan dibedakan menjadi cuti tahunan biasa, cuti tahunan mendadak, cuti tahunan susulan, cuti tahunan bersama, cuti/istirahat lain-lain. Dan di bawah ini merupakan penjelasan dari jenis-jenis cuti yang terdapat di CV. Karya Hidup Sentosa :</w:t>
+        <w:t>Diajukan setelah pekerja masuk kembali.</w:t>
       </w:r>
     </w:p>
     <w:p>
@@ -3608,7 +3940,7 @@
         <w:rPr>
           <w:lang w:val="id-ID"/>
         </w:rPr>
-        <w:t>Cuti Tahunan Biasa</w:t>
+        <w:t>Cuti Tahunan Bersama</w:t>
       </w:r>
     </w:p>
     <w:p>
@@ -3627,7 +3959,7 @@
         <w:rPr>
           <w:lang w:val="id-ID"/>
         </w:rPr>
-        <w:t>Dapat diajukan untuk semua alasan atau bebas.</w:t>
+        <w:t>Merupakan kesepakatan antara perusahaan dengan pekerja yang diwakili oleh PUK-SPSI.</w:t>
       </w:r>
     </w:p>
     <w:p>
@@ -3646,27 +3978,7 @@
         <w:rPr>
           <w:lang w:val="id-ID"/>
         </w:rPr>
-        <w:t>Diajukan maksimal 6 hari sebelum pengambilan cuti, apabila diajukan kurang dari 6 hari maka cuti dapat ditolak atau dibatalkan.</w:t>
-      </w:r>
-    </w:p>
-    <w:p>
-      <w:pPr>
-        <w:pStyle w:val="CustomContent"/>
-        <w:numPr>
-          <w:ilvl w:val="5"/>
-          <w:numId w:val="4"/>
-        </w:numPr>
-        <w:ind w:left="2340" w:hanging="540"/>
-        <w:rPr>
-          <w:lang w:val="id-ID"/>
-        </w:rPr>
-      </w:pPr>
-      <w:r>
-        <w:rPr>
-          <w:lang w:val="id-ID"/>
-        </w:rPr>
-        <w:lastRenderedPageBreak/>
-        <w:t>Diajukan dengan persetujuan Atasan dan Atasan dari Atasan Langsung.</w:t>
+        <w:t>Pekerja yang belum memiliki hak cuti dinyatakan tidak masuk (mangkir) tetapi tidak dikenai perhitungan bobot TIM, gaji dan insentif tidak diperhitungkan untuk dibayar.</w:t>
       </w:r>
     </w:p>
     <w:p>
@@ -3684,238 +3996,20 @@
         <w:rPr>
           <w:lang w:val="id-ID"/>
         </w:rPr>
-        <w:t>Cuti Tahunan Mendadak</w:t>
-      </w:r>
-    </w:p>
-    <w:p>
-      <w:pPr>
-        <w:pStyle w:val="CustomContent"/>
-        <w:numPr>
-          <w:ilvl w:val="5"/>
-          <w:numId w:val="4"/>
-        </w:numPr>
-        <w:ind w:left="2340" w:hanging="540"/>
-        <w:rPr>
-          <w:lang w:val="id-ID"/>
-        </w:rPr>
-      </w:pPr>
-      <w:r>
-        <w:rPr>
-          <w:lang w:val="id-ID"/>
-        </w:rPr>
-        <w:t>Diajukan kurang dari 6 hari karena menyelesaikan urusan penting yang tidak dapat diwakilkan.</w:t>
-      </w:r>
-    </w:p>
-    <w:p>
-      <w:pPr>
-        <w:pStyle w:val="CustomContent"/>
-        <w:numPr>
-          <w:ilvl w:val="5"/>
-          <w:numId w:val="4"/>
-        </w:numPr>
-        <w:ind w:left="2340" w:hanging="540"/>
-        <w:rPr>
-          <w:lang w:val="id-ID"/>
-        </w:rPr>
-      </w:pPr>
-      <w:r>
-        <w:rPr>
-          <w:lang w:val="id-ID"/>
-        </w:rPr>
-        <w:t>Diajukan pada hari itu juga untuk alasan tertentu atau alasan-alasan yang dapat dimengerti oleh Atasan.</w:t>
-      </w:r>
-    </w:p>
-    <w:p>
-      <w:pPr>
-        <w:pStyle w:val="CustomContent"/>
-        <w:numPr>
-          <w:ilvl w:val="5"/>
-          <w:numId w:val="4"/>
-        </w:numPr>
-        <w:ind w:left="2340" w:hanging="540"/>
-        <w:rPr>
-          <w:lang w:val="id-ID"/>
-        </w:rPr>
-      </w:pPr>
-      <w:r>
-        <w:rPr>
-          <w:lang w:val="id-ID"/>
-        </w:rPr>
-        <w:t>Diajukan dengan persetujuan Atasan dan Atasan dari Atasan Langsung.</w:t>
-      </w:r>
-    </w:p>
-    <w:p>
-      <w:pPr>
-        <w:pStyle w:val="CustomContent"/>
-        <w:numPr>
-          <w:ilvl w:val="4"/>
-          <w:numId w:val="4"/>
-        </w:numPr>
-        <w:rPr>
-          <w:lang w:val="id-ID"/>
-        </w:rPr>
-      </w:pPr>
-      <w:r>
-        <w:rPr>
-          <w:lang w:val="id-ID"/>
-        </w:rPr>
-        <w:t>Cuti Tahunan Susulan</w:t>
-      </w:r>
-    </w:p>
-    <w:p>
-      <w:pPr>
-        <w:pStyle w:val="CustomContent"/>
-        <w:numPr>
-          <w:ilvl w:val="5"/>
-          <w:numId w:val="4"/>
-        </w:numPr>
-        <w:ind w:left="2340" w:hanging="540"/>
-        <w:rPr>
-          <w:lang w:val="id-ID"/>
-        </w:rPr>
-      </w:pPr>
-      <w:r>
-        <w:rPr>
-          <w:lang w:val="id-ID"/>
-        </w:rPr>
-        <w:t xml:space="preserve">Diajukan untuk alasan tertentu misal </w:t>
-      </w:r>
-      <w:proofErr w:type="spellStart"/>
-      <w:r>
-        <w:rPr>
-          <w:i/>
-          <w:iCs/>
-          <w:lang w:val="id-ID"/>
-        </w:rPr>
-        <w:t>lelayu</w:t>
-      </w:r>
-      <w:proofErr w:type="spellEnd"/>
-      <w:r>
-        <w:rPr>
-          <w:lang w:val="id-ID"/>
-        </w:rPr>
-        <w:t>, terjadi bencana alam, dll.</w:t>
-      </w:r>
-    </w:p>
-    <w:p>
-      <w:pPr>
-        <w:pStyle w:val="CustomContent"/>
-        <w:numPr>
-          <w:ilvl w:val="5"/>
-          <w:numId w:val="4"/>
-        </w:numPr>
-        <w:ind w:left="2340" w:hanging="540"/>
-        <w:rPr>
-          <w:lang w:val="id-ID"/>
-        </w:rPr>
-      </w:pPr>
-      <w:r>
-        <w:rPr>
-          <w:lang w:val="id-ID"/>
-        </w:rPr>
-        <w:t>Pekerja tidak mungkin datang ke perusahaan untuk mengajukan cuti tahunan mendadak.</w:t>
-      </w:r>
-    </w:p>
-    <w:p>
-      <w:pPr>
-        <w:pStyle w:val="CustomContent"/>
-        <w:numPr>
-          <w:ilvl w:val="5"/>
-          <w:numId w:val="4"/>
-        </w:numPr>
-        <w:ind w:left="2340" w:hanging="540"/>
-        <w:rPr>
-          <w:lang w:val="id-ID"/>
-        </w:rPr>
-      </w:pPr>
-      <w:r>
-        <w:rPr>
-          <w:lang w:val="id-ID"/>
-        </w:rPr>
-        <w:t>Diajukan setelah pekerja masuk kembali.</w:t>
-      </w:r>
-    </w:p>
-    <w:p>
-      <w:pPr>
-        <w:pStyle w:val="CustomContent"/>
-        <w:numPr>
-          <w:ilvl w:val="4"/>
-          <w:numId w:val="4"/>
-        </w:numPr>
-        <w:rPr>
-          <w:lang w:val="id-ID"/>
-        </w:rPr>
-      </w:pPr>
-      <w:r>
-        <w:rPr>
-          <w:lang w:val="id-ID"/>
-        </w:rPr>
-        <w:t>Cuti Tahunan Bersama</w:t>
-      </w:r>
-    </w:p>
-    <w:p>
-      <w:pPr>
-        <w:pStyle w:val="CustomContent"/>
-        <w:numPr>
-          <w:ilvl w:val="5"/>
-          <w:numId w:val="4"/>
-        </w:numPr>
-        <w:ind w:left="2340" w:hanging="540"/>
-        <w:rPr>
-          <w:lang w:val="id-ID"/>
-        </w:rPr>
-      </w:pPr>
-      <w:r>
-        <w:rPr>
-          <w:lang w:val="id-ID"/>
-        </w:rPr>
-        <w:t>Merupakan kesepakatan antara perusahaan dengan pekerja yang diwakili oleh PUK-SPSI.</w:t>
-      </w:r>
-    </w:p>
-    <w:p>
-      <w:pPr>
-        <w:pStyle w:val="CustomContent"/>
-        <w:numPr>
-          <w:ilvl w:val="5"/>
-          <w:numId w:val="4"/>
-        </w:numPr>
-        <w:ind w:left="2340" w:hanging="540"/>
-        <w:rPr>
-          <w:lang w:val="id-ID"/>
-        </w:rPr>
-      </w:pPr>
-      <w:r>
-        <w:rPr>
-          <w:lang w:val="id-ID"/>
-        </w:rPr>
-        <w:t>Pekerja yang belum memiliki hak cuti dinyatakan tidak masuk (mangkir) tetapi tidak dikenai perhitungan bobot TIM, gaji dan insentif tidak diperhitungkan untuk dibayar.</w:t>
-      </w:r>
-    </w:p>
-    <w:p>
-      <w:pPr>
-        <w:pStyle w:val="CustomContent"/>
-        <w:numPr>
-          <w:ilvl w:val="4"/>
-          <w:numId w:val="4"/>
-        </w:numPr>
-        <w:rPr>
-          <w:lang w:val="id-ID"/>
-        </w:rPr>
-      </w:pPr>
-      <w:r>
-        <w:rPr>
-          <w:lang w:val="id-ID"/>
-        </w:rPr>
-        <w:t xml:space="preserve">Cuti atau Istirahat </w:t>
-      </w:r>
-      <w:proofErr w:type="spellStart"/>
-      <w:r>
-        <w:rPr>
-          <w:lang w:val="id-ID"/>
-        </w:rPr>
-        <w:t>Lain-Lain</w:t>
-      </w:r>
-      <w:proofErr w:type="spellEnd"/>
+        <w:t>Cuti atau Istirahat Lain-</w:t>
+      </w:r>
+      <w:r>
+        <w:rPr>
+          <w:lang w:val="id-ID"/>
+        </w:rPr>
+        <w:t>l</w:t>
+      </w:r>
+      <w:r>
+        <w:rPr>
+          <w:lang w:val="id-ID"/>
+        </w:rPr>
+        <w:t>ain</w:t>
+      </w:r>
     </w:p>
     <w:p>
       <w:pPr>
@@ -9966,7 +10060,6 @@
                 <w:color w:val="000000"/>
                 <w:sz w:val="22"/>
                 <w:szCs w:val="22"/>
-                <w:lang w:val="en-US"/>
               </w:rPr>
               <w:t xml:space="preserve">- </w:t>
             </w:r>
@@ -11533,6 +11626,9 @@
         <w:t xml:space="preserve"> Lalu Lintas</w:t>
       </w:r>
       <w:r>
+        <w:rPr>
+          <w:lang w:val="id-ID"/>
+        </w:rPr>
         <w:t>.</w:t>
       </w:r>
     </w:p>
@@ -11630,9 +11726,6 @@
         <w:t>Dalam melakukan rekrutmen karyawan pastinya setiap perusahaan akan melakukan tes seleksi yang sangat ketat guna mendapatkan karyawan yang layak untuk menduduki posisi yang kosong. Hal tersebut juga dilakukan oleh CV. Karya Hidup Sentosa dalam melakukan rekrutmen karyawan. Setiap calon karyawan baru yang menginginkan bekerja di CV. Karya Hidup Sentosa harus menyerahkan berkas-berkas terlebih dahulu baik itu melalui pos atau datang langsung ke perusahaan. Berikut berkas-berkas yang diperlukan</w:t>
       </w:r>
       <w:r>
-        <w:rPr>
-          <w:lang w:val="en-US"/>
-        </w:rPr>
         <w:t xml:space="preserve"> </w:t>
       </w:r>
       <w:r>
@@ -13904,10 +13997,6 @@
 </file>
 
 <file path=customXml/item1.xml><?xml version="1.0" encoding="utf-8"?>
-<b:Sources xmlns:b="http://schemas.openxmlformats.org/officeDocument/2006/bibliography" xmlns="http://schemas.openxmlformats.org/officeDocument/2006/bibliography" SelectedStyle="/APASixthEditionOfficeOnline.xsl" StyleName="APA" Version="6"/>
-</file>
-
-<file path=customXml/item2.xml><?xml version="1.0" encoding="utf-8"?>
 <s:customData xmlns="http://www.wps.cn/officeDocument/2013/wpsCustomData" xmlns:s="http://www.wps.cn/officeDocument/2013/wpsCustomData">
   <customSectProps/>
   <customShpExts>
@@ -13916,18 +14005,22 @@
 </s:customData>
 </file>
 
+<file path=customXml/item2.xml><?xml version="1.0" encoding="utf-8"?>
+<b:Sources xmlns:b="http://schemas.openxmlformats.org/officeDocument/2006/bibliography" xmlns="http://schemas.openxmlformats.org/officeDocument/2006/bibliography" SelectedStyle="/APASixthEditionOfficeOnline.xsl" StyleName="APA" Version="6"/>
+</file>
+
 <file path=customXml/itemProps1.xml><?xml version="1.0" encoding="utf-8"?>
+<ds:datastoreItem xmlns:ds="http://schemas.openxmlformats.org/officeDocument/2006/customXml" ds:itemID="{B1977F7D-205B-4081-913C-38D41E755F92}">
+  <ds:schemaRefs>
+    <ds:schemaRef ds:uri="http://www.wps.cn/officeDocument/2013/wpsCustomData"/>
+  </ds:schemaRefs>
+</ds:datastoreItem>
+</file>
+
+<file path=customXml/itemProps2.xml><?xml version="1.0" encoding="utf-8"?>
 <ds:datastoreItem xmlns:ds="http://schemas.openxmlformats.org/officeDocument/2006/customXml" ds:itemID="{334D9201-9242-4545-A8C3-8CB76854551B}">
   <ds:schemaRefs>
     <ds:schemaRef ds:uri="http://schemas.openxmlformats.org/officeDocument/2006/bibliography"/>
   </ds:schemaRefs>
 </ds:datastoreItem>
-</file>
-
-<file path=customXml/itemProps2.xml><?xml version="1.0" encoding="utf-8"?>
-<ds:datastoreItem xmlns:ds="http://schemas.openxmlformats.org/officeDocument/2006/customXml" ds:itemID="{B1977F7D-205B-4081-913C-38D41E755F92}">
-  <ds:schemaRefs>
-    <ds:schemaRef ds:uri="http://www.wps.cn/officeDocument/2013/wpsCustomData"/>
-  </ds:schemaRefs>
-</ds:datastoreItem>
 </file>
</xml_diff>